<commit_message>
Updated README Updated README and the word doc with the tasks Added some more experimental data and ion populations The plotTimeThread.py file is does not work with WSL2 on windows, I have a second version that works for that case
</commit_message>
<xml_diff>
--- a/MCDF+PlottingSession.docx
+++ b/MCDF+PlottingSession.docx
@@ -5,42 +5,36 @@
     <w:p>
       <w:pPr>
         <w:jc w:val="both"/>
-      </w:pPr>
-      <w:r>
-        <w:rPr>
+        <w:rPr>
+          <w:color w:val="ED7D31" w:themeColor="accent2"/>
+        </w:rPr>
+      </w:pPr>
+      <w:r>
+        <w:rPr>
+          <w:color w:val="ED7D31" w:themeColor="accent2"/>
+        </w:rPr>
+        <w:t>Daniel:</w:t>
+      </w:r>
+    </w:p>
+    <w:p>
+      <w:pPr>
+        <w:jc w:val="both"/>
+        <w:rPr>
+          <w:b/>
+          <w:bCs/>
+          <w:color w:val="4472C4" w:themeColor="accent1"/>
+        </w:rPr>
+      </w:pPr>
+      <w:r>
+        <w:rPr>
+          <w:b/>
+          <w:bCs/>
           <w:color w:val="4472C4" w:themeColor="accent1"/>
           <w:sz w:val="28"/>
           <w:szCs w:val="28"/>
         </w:rPr>
-        <w:t>Introductions:</w:t>
-      </w:r>
-      <w:r>
-        <w:t xml:space="preserve"> &lt; 1 min (instructors) + ~5 mins (attendees)</w:t>
-      </w:r>
-    </w:p>
-    <w:p>
-      <w:pPr>
-        <w:jc w:val="both"/>
-        <w:rPr>
-          <w:color w:val="ED7D31" w:themeColor="accent2"/>
-        </w:rPr>
-      </w:pPr>
-      <w:r>
-        <w:rPr>
-          <w:color w:val="ED7D31" w:themeColor="accent2"/>
-        </w:rPr>
-        <w:t>Daniel:</w:t>
-      </w:r>
-    </w:p>
-    <w:p>
-      <w:pPr>
-        <w:jc w:val="both"/>
-        <w:rPr>
-          <w:b/>
-          <w:bCs/>
-          <w:color w:val="4472C4" w:themeColor="accent1"/>
-        </w:rPr>
-      </w:pPr>
+        <w:t xml:space="preserve">Quick talk about </w:t>
+      </w:r>
       <w:r>
         <w:rPr>
           <w:b/>
@@ -49,7 +43,7 @@
           <w:sz w:val="28"/>
           <w:szCs w:val="28"/>
         </w:rPr>
-        <w:t xml:space="preserve">Quick talk about </w:t>
+        <w:t>Xray</w:t>
       </w:r>
       <w:r>
         <w:rPr>
@@ -59,9 +53,190 @@
           <w:sz w:val="28"/>
           <w:szCs w:val="28"/>
         </w:rPr>
-        <w:t>Xray</w:t>
-      </w:r>
-      <w:r>
+        <w:t xml:space="preserve"> emission spectra</w:t>
+      </w:r>
+    </w:p>
+    <w:p>
+      <w:pPr>
+        <w:jc w:val="both"/>
+      </w:pPr>
+      <w:r>
+        <w:drawing>
+          <wp:anchor distT="0" distB="0" distL="114300" distR="114300" simplePos="0" relativeHeight="251681792" behindDoc="1" locked="0" layoutInCell="1" allowOverlap="1" wp14:anchorId="6873BA9A" wp14:editId="76DDE37C">
+            <wp:simplePos x="0" y="0"/>
+            <wp:positionH relativeFrom="margin">
+              <wp:align>right</wp:align>
+            </wp:positionH>
+            <wp:positionV relativeFrom="paragraph">
+              <wp:posOffset>842010</wp:posOffset>
+            </wp:positionV>
+            <wp:extent cx="5934075" cy="3904615"/>
+            <wp:effectExtent l="0" t="0" r="9525" b="635"/>
+            <wp:wrapTight wrapText="bothSides">
+              <wp:wrapPolygon edited="0">
+                <wp:start x="0" y="0"/>
+                <wp:lineTo x="0" y="21498"/>
+                <wp:lineTo x="21565" y="21498"/>
+                <wp:lineTo x="21565" y="0"/>
+                <wp:lineTo x="0" y="0"/>
+              </wp:wrapPolygon>
+            </wp:wrapTight>
+            <wp:docPr id="10" name="Picture 10" descr="Diagram&#10;&#10;Description automatically generated"/>
+            <wp:cNvGraphicFramePr>
+              <a:graphicFrameLocks xmlns:a="http://schemas.openxmlformats.org/drawingml/2006/main" noChangeAspect="1"/>
+            </wp:cNvGraphicFramePr>
+            <a:graphic xmlns:a="http://schemas.openxmlformats.org/drawingml/2006/main">
+              <a:graphicData uri="http://schemas.openxmlformats.org/drawingml/2006/picture">
+                <pic:pic xmlns:pic="http://schemas.openxmlformats.org/drawingml/2006/picture">
+                  <pic:nvPicPr>
+                    <pic:cNvPr id="10" name="Picture 10" descr="Diagram&#10;&#10;Description automatically generated"/>
+                    <pic:cNvPicPr/>
+                  </pic:nvPicPr>
+                  <pic:blipFill>
+                    <a:blip r:embed="rId5">
+                      <a:extLst>
+                        <a:ext uri="{28A0092B-C50C-407E-A947-70E740481C1C}">
+                          <a14:useLocalDpi xmlns:a14="http://schemas.microsoft.com/office/drawing/2010/main" val="0"/>
+                        </a:ext>
+                      </a:extLst>
+                    </a:blip>
+                    <a:stretch>
+                      <a:fillRect/>
+                    </a:stretch>
+                  </pic:blipFill>
+                  <pic:spPr>
+                    <a:xfrm>
+                      <a:off x="0" y="0"/>
+                      <a:ext cx="5934075" cy="3904615"/>
+                    </a:xfrm>
+                    <a:prstGeom prst="rect">
+                      <a:avLst/>
+                    </a:prstGeom>
+                  </pic:spPr>
+                </pic:pic>
+              </a:graphicData>
+            </a:graphic>
+            <wp14:sizeRelH relativeFrom="page">
+              <wp14:pctWidth>0</wp14:pctWidth>
+            </wp14:sizeRelH>
+            <wp14:sizeRelV relativeFrom="page">
+              <wp14:pctHeight>0</wp14:pctHeight>
+            </wp14:sizeRelV>
+          </wp:anchor>
+        </w:drawing>
+      </w:r>
+      <w:r>
+        <w:t xml:space="preserve">radiative, auger and satellite transitions. Here we will explain the base blocks of what we need to calculate to obtain the spectra, </w:t>
+      </w:r>
+      <w:proofErr w:type="gramStart"/>
+      <w:r>
+        <w:t>i.e.</w:t>
+      </w:r>
+      <w:proofErr w:type="gramEnd"/>
+      <w:r>
+        <w:t xml:space="preserve"> one-hole configurations, two-hole configurations and the transitions between them. For radiative we need one-hole to one-hole combinations, for auger one-hole to two-hole and for satellite two-hole to two-hole.</w:t>
+      </w:r>
+      <w:r>
+        <w:rPr>
+          <w:noProof/>
+        </w:rPr>
+        <w:t xml:space="preserve"> </w:t>
+      </w:r>
+    </w:p>
+    <w:p>
+      <w:pPr>
+        <w:jc w:val="both"/>
+      </w:pPr>
+    </w:p>
+    <w:p>
+      <w:pPr>
+        <w:jc w:val="both"/>
+      </w:pPr>
+      <w:r>
+        <w:t>Also talk about the emission spectra applied to optically thin plasma emission. The main difference will be the emission from different charge states and the ionization/excitation mechanism also being driven by thermal energy, not just electron impact ionization.</w:t>
+      </w:r>
+    </w:p>
+    <w:p>
+      <w:pPr>
+        <w:jc w:val="both"/>
+      </w:pPr>
+      <w:r>
+        <w:t xml:space="preserve">Simulating the emission spectra that we observe will give us more detailed and fundamental information about the physical processes involved. This will improve the </w:t>
+      </w:r>
+      <w:r>
+        <w:t>uncertainty of the information we can calculate from the measurements and in turn improve and advance the theory models we use.</w:t>
+      </w:r>
+    </w:p>
+    <w:p>
+      <w:pPr>
+        <w:jc w:val="both"/>
+        <w:rPr>
+          <w:b/>
+          <w:bCs/>
+          <w:sz w:val="20"/>
+          <w:szCs w:val="20"/>
+        </w:rPr>
+      </w:pPr>
+      <w:r>
+        <w:rPr>
+          <w:b/>
+          <w:bCs/>
+          <w:color w:val="ED7D31" w:themeColor="accent2"/>
+          <w:sz w:val="20"/>
+          <w:szCs w:val="20"/>
+        </w:rPr>
+        <w:t>Timetable:</w:t>
+      </w:r>
+      <w:r>
+        <w:rPr>
+          <w:b/>
+          <w:bCs/>
+          <w:sz w:val="20"/>
+          <w:szCs w:val="20"/>
+        </w:rPr>
+        <w:t xml:space="preserve"> 5-10 mins + 5 min for questions. Total </w:t>
+      </w:r>
+      <w:r>
+        <w:rPr>
+          <w:b/>
+          <w:bCs/>
+          <w:sz w:val="20"/>
+          <w:szCs w:val="20"/>
+        </w:rPr>
+        <w:t>10</w:t>
+      </w:r>
+      <w:r>
+        <w:rPr>
+          <w:b/>
+          <w:bCs/>
+          <w:sz w:val="20"/>
+          <w:szCs w:val="20"/>
+        </w:rPr>
+        <w:t>-15 mins</w:t>
+      </w:r>
+    </w:p>
+    <w:p>
+      <w:pPr>
+        <w:jc w:val="both"/>
+        <w:rPr>
+          <w:sz w:val="20"/>
+          <w:szCs w:val="20"/>
+        </w:rPr>
+      </w:pPr>
+    </w:p>
+    <w:p>
+      <w:pPr>
+        <w:jc w:val="both"/>
+      </w:pPr>
+    </w:p>
+    <w:p>
+      <w:pPr>
+        <w:jc w:val="both"/>
+      </w:pPr>
+    </w:p>
+    <w:p>
+      <w:pPr>
+        <w:jc w:val="both"/>
         <w:rPr>
           <w:b/>
           <w:bCs/>
@@ -69,93 +244,8 @@
           <w:sz w:val="28"/>
           <w:szCs w:val="28"/>
         </w:rPr>
-        <w:t xml:space="preserve"> emission spectra</w:t>
-      </w:r>
-    </w:p>
-    <w:p>
-      <w:pPr>
-        <w:jc w:val="both"/>
-      </w:pPr>
-      <w:r>
-        <w:t xml:space="preserve">radiative, auger and satellite transitions. Here we will explain the base blocks of what we need to calculate to obtain the spectra, </w:t>
-      </w:r>
-      <w:proofErr w:type="gramStart"/>
-      <w:r>
-        <w:t>i.e.</w:t>
-      </w:r>
-      <w:proofErr w:type="gramEnd"/>
-      <w:r>
-        <w:t xml:space="preserve"> one-hole configurations, two-hole configurations and the transitions between them. For radiative we need one-hole to one-hole combinations, for auger one-hole to two-hole and for satellite two-hole to two-hole.</w:t>
-      </w:r>
-    </w:p>
-    <w:p>
-      <w:pPr>
-        <w:jc w:val="both"/>
-      </w:pPr>
-      <w:r>
-        <w:t>Also talk about the emission spectra applied to optically thin plasma emission. The main difference will be the emission from different charge states and the ionization/excitation mechanism also being driven by thermal energy, not just electron impact ionization.</w:t>
-      </w:r>
-    </w:p>
-    <w:p>
-      <w:pPr>
-        <w:jc w:val="both"/>
-        <w:rPr>
-          <w:b/>
-          <w:bCs/>
-          <w:sz w:val="20"/>
-          <w:szCs w:val="20"/>
-        </w:rPr>
-      </w:pPr>
-      <w:r>
-        <w:rPr>
-          <w:b/>
-          <w:bCs/>
-          <w:color w:val="ED7D31" w:themeColor="accent2"/>
-          <w:sz w:val="20"/>
-          <w:szCs w:val="20"/>
-        </w:rPr>
-        <w:t>Timetable:</w:t>
-      </w:r>
-      <w:r>
-        <w:rPr>
-          <w:b/>
-          <w:bCs/>
-          <w:sz w:val="20"/>
-          <w:szCs w:val="20"/>
-        </w:rPr>
-        <w:t xml:space="preserve"> 5-10 mins depending on how in depth we explain + 5 min for questions. Total </w:t>
-      </w:r>
-      <w:r>
-        <w:rPr>
-          <w:b/>
-          <w:bCs/>
-          <w:sz w:val="20"/>
-          <w:szCs w:val="20"/>
-        </w:rPr>
-        <w:t>5</w:t>
-      </w:r>
-      <w:r>
-        <w:rPr>
-          <w:b/>
-          <w:bCs/>
-          <w:sz w:val="20"/>
-          <w:szCs w:val="20"/>
-        </w:rPr>
-        <w:t>-15 mins</w:t>
-      </w:r>
-    </w:p>
-    <w:p>
-      <w:pPr>
-        <w:jc w:val="both"/>
-        <w:rPr>
-          <w:sz w:val="20"/>
-          <w:szCs w:val="20"/>
-        </w:rPr>
-      </w:pPr>
-    </w:p>
-    <w:p>
-      <w:pPr>
-        <w:jc w:val="both"/>
+      </w:pPr>
+      <w:r>
         <w:rPr>
           <w:b/>
           <w:bCs/>
@@ -163,160 +253,7 @@
           <w:sz w:val="28"/>
           <w:szCs w:val="28"/>
         </w:rPr>
-      </w:pPr>
-      <w:r>
-        <w:rPr>
-          <w:b/>
-          <w:bCs/>
-          <w:color w:val="4472C4" w:themeColor="accent1"/>
-          <w:sz w:val="28"/>
-          <w:szCs w:val="28"/>
-        </w:rPr>
-        <w:t>Make a case for why we, as the scientific community, need synthetic spectra to improve the results of our experiments and further probe the laws of physics.</w:t>
-      </w:r>
-    </w:p>
-    <w:p>
-      <w:pPr>
-        <w:jc w:val="both"/>
-      </w:pPr>
-      <w:r>
-        <w:t xml:space="preserve">Here we can show examples of fitted synthetic spectra to experimental spectra and explain that this will be the main objective of the session: calculate, </w:t>
-      </w:r>
-      <w:proofErr w:type="gramStart"/>
-      <w:r>
-        <w:t>visualize</w:t>
-      </w:r>
-      <w:proofErr w:type="gramEnd"/>
-      <w:r>
-        <w:t xml:space="preserve"> and fit synthetic spectra to an experimental one.</w:t>
-      </w:r>
-    </w:p>
-    <w:p>
-      <w:pPr>
-        <w:jc w:val="both"/>
-        <w:rPr>
-          <w:b/>
-          <w:bCs/>
-          <w:sz w:val="20"/>
-          <w:szCs w:val="20"/>
-        </w:rPr>
-      </w:pPr>
-      <w:r>
-        <w:rPr>
-          <w:b/>
-          <w:bCs/>
-          <w:color w:val="ED7D31" w:themeColor="accent2"/>
-          <w:sz w:val="20"/>
-          <w:szCs w:val="20"/>
-        </w:rPr>
-        <w:t>Timetable:</w:t>
-      </w:r>
-      <w:r>
-        <w:rPr>
-          <w:b/>
-          <w:bCs/>
-          <w:sz w:val="20"/>
-          <w:szCs w:val="20"/>
-        </w:rPr>
-        <w:t xml:space="preserve"> 5</w:t>
-      </w:r>
-      <w:r>
-        <w:rPr>
-          <w:b/>
-          <w:bCs/>
-          <w:sz w:val="20"/>
-          <w:szCs w:val="20"/>
-        </w:rPr>
-        <w:t xml:space="preserve"> mins</w:t>
-      </w:r>
-      <w:r>
-        <w:rPr>
-          <w:b/>
-          <w:bCs/>
-          <w:sz w:val="20"/>
-          <w:szCs w:val="20"/>
-        </w:rPr>
-        <w:t xml:space="preserve"> </w:t>
-      </w:r>
-      <w:r>
-        <w:rPr>
-          <w:b/>
-          <w:bCs/>
-          <w:sz w:val="20"/>
-          <w:szCs w:val="20"/>
-        </w:rPr>
-        <w:t xml:space="preserve">this should be mainly showing a few examples </w:t>
-      </w:r>
-      <w:r>
-        <w:rPr>
-          <w:b/>
-          <w:bCs/>
-          <w:sz w:val="20"/>
-          <w:szCs w:val="20"/>
-        </w:rPr>
-        <w:t xml:space="preserve">+ 5 min for questions. Total </w:t>
-      </w:r>
-      <w:r>
-        <w:rPr>
-          <w:b/>
-          <w:bCs/>
-          <w:sz w:val="20"/>
-          <w:szCs w:val="20"/>
-        </w:rPr>
-        <w:t>5</w:t>
-      </w:r>
-      <w:r>
-        <w:rPr>
-          <w:b/>
-          <w:bCs/>
-          <w:sz w:val="20"/>
-          <w:szCs w:val="20"/>
-        </w:rPr>
-        <w:t>-1</w:t>
-      </w:r>
-      <w:r>
-        <w:rPr>
-          <w:b/>
-          <w:bCs/>
-          <w:sz w:val="20"/>
-          <w:szCs w:val="20"/>
-        </w:rPr>
-        <w:t>0</w:t>
-      </w:r>
-      <w:r>
-        <w:rPr>
-          <w:b/>
-          <w:bCs/>
-          <w:sz w:val="20"/>
-          <w:szCs w:val="20"/>
-        </w:rPr>
-        <w:t xml:space="preserve"> mins</w:t>
-      </w:r>
-    </w:p>
-    <w:p>
-      <w:pPr>
-        <w:jc w:val="both"/>
-      </w:pPr>
-    </w:p>
-    <w:p>
-      <w:pPr>
-        <w:jc w:val="both"/>
-        <w:rPr>
-          <w:b/>
-          <w:bCs/>
-          <w:color w:val="4472C4" w:themeColor="accent1"/>
-          <w:sz w:val="28"/>
-          <w:szCs w:val="28"/>
-        </w:rPr>
-      </w:pPr>
-      <w:r>
-        <w:rPr>
-          <w:b/>
-          <w:bCs/>
-          <w:color w:val="4472C4" w:themeColor="accent1"/>
-          <w:sz w:val="28"/>
-          <w:szCs w:val="28"/>
-        </w:rPr>
+        <w:lastRenderedPageBreak/>
         <w:t>Present the tools we will be using</w:t>
       </w:r>
     </w:p>
@@ -360,7 +297,7 @@
                     <pic:cNvPicPr/>
                   </pic:nvPicPr>
                   <pic:blipFill>
-                    <a:blip r:embed="rId5">
+                    <a:blip r:embed="rId6">
                       <a:extLst>
                         <a:ext uri="{28A0092B-C50C-407E-A947-70E740481C1C}">
                           <a14:useLocalDpi xmlns:a14="http://schemas.microsoft.com/office/drawing/2010/main" val="0"/>
@@ -413,11 +350,9 @@
       <w:r>
         <w:t xml:space="preserve">. </w:t>
       </w:r>
-      <w:proofErr w:type="gramStart"/>
-      <w:r>
-        <w:t>First</w:t>
-      </w:r>
-      <w:proofErr w:type="gramEnd"/>
+      <w:r>
+        <w:t>First,</w:t>
+      </w:r>
       <w:r>
         <w:t xml:space="preserve"> we will showcase the parallelization script and calculate a spectrum, afterwards we will show you the visualization program and explore parts of its code.</w:t>
       </w:r>
@@ -460,7 +395,6 @@
         <w:jc w:val="both"/>
       </w:pPr>
       <w:r>
-        <w:lastRenderedPageBreak/>
         <w:t>Below is an example of a decomposition for the fundamental LS configuration of Ni. If there are no external fields, we don’t need to calculate for each M</w:t>
       </w:r>
       <w:r>
@@ -513,7 +447,7 @@
                     <pic:cNvPicPr/>
                   </pic:nvPicPr>
                   <pic:blipFill>
-                    <a:blip r:embed="rId6" cstate="print">
+                    <a:blip r:embed="rId7" cstate="print">
                       <a:extLst>
                         <a:ext uri="{28A0092B-C50C-407E-A947-70E740481C1C}">
                           <a14:useLocalDpi xmlns:a14="http://schemas.microsoft.com/office/drawing/2010/main" val="0"/>
@@ -619,14 +553,15 @@
         <w:rPr>
           <w:noProof/>
         </w:rPr>
+        <w:lastRenderedPageBreak/>
         <w:drawing>
-          <wp:anchor distT="0" distB="0" distL="114300" distR="114300" simplePos="0" relativeHeight="251659264" behindDoc="1" locked="0" layoutInCell="1" allowOverlap="1" wp14:anchorId="195569AA" wp14:editId="4472CB56">
+          <wp:anchor distT="0" distB="0" distL="114300" distR="114300" simplePos="0" relativeHeight="251659264" behindDoc="1" locked="0" layoutInCell="1" allowOverlap="1" wp14:anchorId="195569AA" wp14:editId="097D998D">
             <wp:simplePos x="0" y="0"/>
             <wp:positionH relativeFrom="margin">
               <wp:align>center</wp:align>
             </wp:positionH>
             <wp:positionV relativeFrom="paragraph">
-              <wp:posOffset>735330</wp:posOffset>
+              <wp:posOffset>725805</wp:posOffset>
             </wp:positionV>
             <wp:extent cx="5133975" cy="3423920"/>
             <wp:effectExtent l="0" t="0" r="9525" b="5080"/>
@@ -651,7 +586,7 @@
                     <pic:cNvPicPr/>
                   </pic:nvPicPr>
                   <pic:blipFill>
-                    <a:blip r:embed="rId7" cstate="print">
+                    <a:blip r:embed="rId8" cstate="print">
                       <a:extLst>
                         <a:ext uri="{28A0092B-C50C-407E-A947-70E740481C1C}">
                           <a14:useLocalDpi xmlns:a14="http://schemas.microsoft.com/office/drawing/2010/main" val="0"/>
@@ -717,8 +652,62 @@
       <w:pPr>
         <w:jc w:val="both"/>
       </w:pPr>
-      <w:r>
-        <w:lastRenderedPageBreak/>
+    </w:p>
+    <w:p>
+      <w:pPr>
+        <w:jc w:val="both"/>
+      </w:pPr>
+    </w:p>
+    <w:p>
+      <w:pPr>
+        <w:jc w:val="both"/>
+      </w:pPr>
+    </w:p>
+    <w:p>
+      <w:pPr>
+        <w:jc w:val="both"/>
+      </w:pPr>
+    </w:p>
+    <w:p>
+      <w:pPr>
+        <w:jc w:val="both"/>
+      </w:pPr>
+    </w:p>
+    <w:p>
+      <w:pPr>
+        <w:jc w:val="both"/>
+      </w:pPr>
+    </w:p>
+    <w:p>
+      <w:pPr>
+        <w:jc w:val="both"/>
+      </w:pPr>
+    </w:p>
+    <w:p>
+      <w:pPr>
+        <w:jc w:val="both"/>
+      </w:pPr>
+    </w:p>
+    <w:p>
+      <w:pPr>
+        <w:jc w:val="both"/>
+      </w:pPr>
+    </w:p>
+    <w:p>
+      <w:pPr>
+        <w:jc w:val="both"/>
+      </w:pPr>
+    </w:p>
+    <w:p>
+      <w:pPr>
+        <w:jc w:val="both"/>
+      </w:pPr>
+    </w:p>
+    <w:p>
+      <w:pPr>
+        <w:jc w:val="both"/>
+      </w:pPr>
+      <w:r>
         <w:t xml:space="preserve">This script first calculates the </w:t>
       </w:r>
       <w:r>
@@ -745,10 +734,23 @@
         <w:t xml:space="preserve"> we use a value that MCDF calculates for us that corresponds to the difference between the energy calculated by summing the energies of each orbital</w:t>
       </w:r>
       <w:r>
-        <w:t xml:space="preserve"> and the energy calculated from integrating the total wavefunction calculated. A good convergence on the calculation is signified by a difference in the order of 0.01eV, and by using this value the script performs 4 cycles where it selects the configurations where the convergence was poor and recalculates them using different parameters on the routine that obtains the convergence. In the end if there are still configurations that have not achieved a good convergence, the script prints their quantum numbers so that they can be identified and rerun by hand.</w:t>
-      </w:r>
-      <w:r>
-        <w:t xml:space="preserve"> Another value that could be important in the case of having to choose the parameters by hand are the overlap, or internal product, between the orbitals. If this value is larger than ~10^-7 the </w:t>
+        <w:t xml:space="preserve"> and the energy calculated from integrating the total wavefunction calculated.</w:t>
+      </w:r>
+    </w:p>
+    <w:p>
+      <w:pPr>
+        <w:jc w:val="both"/>
+      </w:pPr>
+      <w:r>
+        <w:t>A good convergence on the calculation is signified by a difference in the order of 0.01eV, and by using this value the script performs 4 cycles where it selects the configurations where the convergence was poor and recalculates them using different parameters on the routine that obtains the convergence. In the end if there are still configurations that have not achieved a good convergence, the script prints their quantum numbers so that they can be identified and rerun by hand.</w:t>
+      </w:r>
+    </w:p>
+    <w:p>
+      <w:pPr>
+        <w:jc w:val="both"/>
+      </w:pPr>
+      <w:r>
+        <w:t xml:space="preserve">Another value that could be important in the case of having to choose the parameters by hand are the overlap, or internal product, between the orbitals. If this value is larger than ~10^-7 the </w:t>
       </w:r>
       <w:r>
         <w:t xml:space="preserve">orbital wavefunctions </w:t>
@@ -809,8 +811,9 @@
           <w:noProof/>
           <w:color w:val="4472C4" w:themeColor="accent1"/>
         </w:rPr>
+        <w:lastRenderedPageBreak/>
         <w:drawing>
-          <wp:anchor distT="0" distB="0" distL="114300" distR="114300" simplePos="0" relativeHeight="251660288" behindDoc="1" locked="0" layoutInCell="1" allowOverlap="1" wp14:anchorId="00074E0F" wp14:editId="3BC5EDE0">
+          <wp:anchor distT="0" distB="0" distL="114300" distR="114300" simplePos="0" relativeHeight="251660288" behindDoc="1" locked="0" layoutInCell="1" allowOverlap="1" wp14:anchorId="00074E0F" wp14:editId="5C384265">
             <wp:simplePos x="0" y="0"/>
             <wp:positionH relativeFrom="margin">
               <wp:align>right</wp:align>
@@ -841,7 +844,7 @@
                     <pic:cNvPicPr/>
                   </pic:nvPicPr>
                   <pic:blipFill>
-                    <a:blip r:embed="rId8">
+                    <a:blip r:embed="rId9">
                       <a:extLst>
                         <a:ext uri="{28A0092B-C50C-407E-A947-70E740481C1C}">
                           <a14:useLocalDpi xmlns:a14="http://schemas.microsoft.com/office/drawing/2010/main" val="0"/>
@@ -922,7 +925,7 @@
           <w:noProof/>
         </w:rPr>
         <w:drawing>
-          <wp:anchor distT="0" distB="0" distL="114300" distR="114300" simplePos="0" relativeHeight="251662336" behindDoc="1" locked="0" layoutInCell="1" allowOverlap="1" wp14:anchorId="662A494D" wp14:editId="4F006F72">
+          <wp:anchor distT="0" distB="0" distL="114300" distR="114300" simplePos="0" relativeHeight="251662336" behindDoc="1" locked="0" layoutInCell="1" allowOverlap="1" wp14:anchorId="662A494D" wp14:editId="530D0B87">
             <wp:simplePos x="0" y="0"/>
             <wp:positionH relativeFrom="margin">
               <wp:align>right</wp:align>
@@ -953,7 +956,7 @@
                     <pic:cNvPicPr/>
                   </pic:nvPicPr>
                   <pic:blipFill>
-                    <a:blip r:embed="rId9">
+                    <a:blip r:embed="rId10">
                       <a:extLst>
                         <a:ext uri="{28A0092B-C50C-407E-A947-70E740481C1C}">
                           <a14:useLocalDpi xmlns:a14="http://schemas.microsoft.com/office/drawing/2010/main" val="0"/>
@@ -1073,7 +1076,7 @@
           <w:noProof/>
         </w:rPr>
         <w:drawing>
-          <wp:anchor distT="0" distB="0" distL="114300" distR="114300" simplePos="0" relativeHeight="251661312" behindDoc="1" locked="0" layoutInCell="1" allowOverlap="1" wp14:anchorId="1D002A17" wp14:editId="5E8D83E8">
+          <wp:anchor distT="0" distB="0" distL="114300" distR="114300" simplePos="0" relativeHeight="251661312" behindDoc="1" locked="0" layoutInCell="1" allowOverlap="1" wp14:anchorId="1D002A17" wp14:editId="0A24EBB5">
             <wp:simplePos x="0" y="0"/>
             <wp:positionH relativeFrom="margin">
               <wp:align>left</wp:align>
@@ -1104,7 +1107,7 @@
                     <pic:cNvPicPr/>
                   </pic:nvPicPr>
                   <pic:blipFill>
-                    <a:blip r:embed="rId10">
+                    <a:blip r:embed="rId11">
                       <a:extLst>
                         <a:ext uri="{28A0092B-C50C-407E-A947-70E740481C1C}">
                           <a14:useLocalDpi xmlns:a14="http://schemas.microsoft.com/office/drawing/2010/main" val="0"/>
@@ -1186,7 +1189,6 @@
           <w:bCs/>
           <w:color w:val="4472C4" w:themeColor="accent1"/>
         </w:rPr>
-        <w:lastRenderedPageBreak/>
         <w:t>After performing the calculations, the directory chosen will be populated with files containing all the results:</w:t>
       </w:r>
     </w:p>
@@ -1202,10 +1204,79 @@
         <w:rPr>
           <w:b/>
           <w:bCs/>
+        </w:rPr>
+        <w:drawing>
+          <wp:anchor distT="0" distB="0" distL="114300" distR="114300" simplePos="0" relativeHeight="251683840" behindDoc="1" locked="0" layoutInCell="1" allowOverlap="1" wp14:anchorId="21A7330E" wp14:editId="7E856CFD">
+            <wp:simplePos x="0" y="0"/>
+            <wp:positionH relativeFrom="margin">
+              <wp:align>right</wp:align>
+            </wp:positionH>
+            <wp:positionV relativeFrom="paragraph">
+              <wp:posOffset>660400</wp:posOffset>
+            </wp:positionV>
+            <wp:extent cx="1704975" cy="1729865"/>
+            <wp:effectExtent l="0" t="0" r="0" b="3810"/>
+            <wp:wrapTight wrapText="bothSides">
+              <wp:wrapPolygon edited="0">
+                <wp:start x="0" y="0"/>
+                <wp:lineTo x="0" y="21410"/>
+                <wp:lineTo x="21238" y="21410"/>
+                <wp:lineTo x="21238" y="0"/>
+                <wp:lineTo x="0" y="0"/>
+              </wp:wrapPolygon>
+            </wp:wrapTight>
+            <wp:docPr id="20" name="Picture 20" descr="Text&#10;&#10;Description automatically generated"/>
+            <wp:cNvGraphicFramePr>
+              <a:graphicFrameLocks xmlns:a="http://schemas.openxmlformats.org/drawingml/2006/main" noChangeAspect="1"/>
+            </wp:cNvGraphicFramePr>
+            <a:graphic xmlns:a="http://schemas.openxmlformats.org/drawingml/2006/main">
+              <a:graphicData uri="http://schemas.openxmlformats.org/drawingml/2006/picture">
+                <pic:pic xmlns:pic="http://schemas.openxmlformats.org/drawingml/2006/picture">
+                  <pic:nvPicPr>
+                    <pic:cNvPr id="20" name="Picture 20" descr="Text&#10;&#10;Description automatically generated"/>
+                    <pic:cNvPicPr/>
+                  </pic:nvPicPr>
+                  <pic:blipFill>
+                    <a:blip r:embed="rId12" cstate="print">
+                      <a:extLst>
+                        <a:ext uri="{28A0092B-C50C-407E-A947-70E740481C1C}">
+                          <a14:useLocalDpi xmlns:a14="http://schemas.microsoft.com/office/drawing/2010/main" val="0"/>
+                        </a:ext>
+                      </a:extLst>
+                    </a:blip>
+                    <a:stretch>
+                      <a:fillRect/>
+                    </a:stretch>
+                  </pic:blipFill>
+                  <pic:spPr>
+                    <a:xfrm>
+                      <a:off x="0" y="0"/>
+                      <a:ext cx="1704975" cy="1729865"/>
+                    </a:xfrm>
+                    <a:prstGeom prst="rect">
+                      <a:avLst/>
+                    </a:prstGeom>
+                  </pic:spPr>
+                </pic:pic>
+              </a:graphicData>
+            </a:graphic>
+            <wp14:sizeRelH relativeFrom="page">
+              <wp14:pctWidth>0</wp14:pctWidth>
+            </wp14:sizeRelH>
+            <wp14:sizeRelV relativeFrom="page">
+              <wp14:pctHeight>0</wp14:pctHeight>
+            </wp14:sizeRelV>
+          </wp:anchor>
+        </w:drawing>
+      </w:r>
+      <w:r>
+        <w:rPr>
+          <w:b/>
+          <w:bCs/>
           <w:noProof/>
         </w:rPr>
         <w:drawing>
-          <wp:inline distT="0" distB="0" distL="0" distR="0" wp14:anchorId="24FA71E4" wp14:editId="751CDBA9">
+          <wp:inline distT="0" distB="0" distL="0" distR="0" wp14:anchorId="24FA71E4" wp14:editId="33CC96B3">
             <wp:extent cx="5943600" cy="635635"/>
             <wp:effectExtent l="0" t="0" r="0" b="0"/>
             <wp:docPr id="6" name="Picture 6"/>
@@ -1220,7 +1291,7 @@
                     <pic:cNvPicPr/>
                   </pic:nvPicPr>
                   <pic:blipFill>
-                    <a:blip r:embed="rId11"/>
+                    <a:blip r:embed="rId13"/>
                     <a:stretch>
                       <a:fillRect/>
                     </a:stretch>
@@ -1249,20 +1320,135 @@
           <w:bCs/>
         </w:rPr>
       </w:pPr>
-    </w:p>
-    <w:p>
-      <w:pPr>
-        <w:jc w:val="both"/>
-        <w:rPr>
-          <w:b/>
-          <w:bCs/>
-        </w:rPr>
-      </w:pPr>
-      <w:r>
-        <w:rPr>
-          <w:b/>
-          <w:bCs/>
-        </w:rPr>
+      <w:r>
+        <w:rPr>
+          <w:b/>
+          <w:bCs/>
+        </w:rPr>
+        <w:drawing>
+          <wp:anchor distT="0" distB="0" distL="114300" distR="114300" simplePos="0" relativeHeight="251682816" behindDoc="1" locked="0" layoutInCell="1" allowOverlap="1" wp14:anchorId="1606F63B" wp14:editId="6EECA385">
+            <wp:simplePos x="0" y="0"/>
+            <wp:positionH relativeFrom="margin">
+              <wp:align>left</wp:align>
+            </wp:positionH>
+            <wp:positionV relativeFrom="paragraph">
+              <wp:posOffset>-80645</wp:posOffset>
+            </wp:positionV>
+            <wp:extent cx="1504950" cy="1731645"/>
+            <wp:effectExtent l="0" t="0" r="0" b="1905"/>
+            <wp:wrapTight wrapText="bothSides">
+              <wp:wrapPolygon edited="0">
+                <wp:start x="0" y="0"/>
+                <wp:lineTo x="0" y="21386"/>
+                <wp:lineTo x="21327" y="21386"/>
+                <wp:lineTo x="21327" y="0"/>
+                <wp:lineTo x="0" y="0"/>
+              </wp:wrapPolygon>
+            </wp:wrapTight>
+            <wp:docPr id="19" name="Picture 19" descr="Text&#10;&#10;Description automatically generated"/>
+            <wp:cNvGraphicFramePr>
+              <a:graphicFrameLocks xmlns:a="http://schemas.openxmlformats.org/drawingml/2006/main" noChangeAspect="1"/>
+            </wp:cNvGraphicFramePr>
+            <a:graphic xmlns:a="http://schemas.openxmlformats.org/drawingml/2006/main">
+              <a:graphicData uri="http://schemas.openxmlformats.org/drawingml/2006/picture">
+                <pic:pic xmlns:pic="http://schemas.openxmlformats.org/drawingml/2006/picture">
+                  <pic:nvPicPr>
+                    <pic:cNvPr id="19" name="Picture 19" descr="Text&#10;&#10;Description automatically generated"/>
+                    <pic:cNvPicPr/>
+                  </pic:nvPicPr>
+                  <pic:blipFill>
+                    <a:blip r:embed="rId14" cstate="print">
+                      <a:extLst>
+                        <a:ext uri="{28A0092B-C50C-407E-A947-70E740481C1C}">
+                          <a14:useLocalDpi xmlns:a14="http://schemas.microsoft.com/office/drawing/2010/main" val="0"/>
+                        </a:ext>
+                      </a:extLst>
+                    </a:blip>
+                    <a:stretch>
+                      <a:fillRect/>
+                    </a:stretch>
+                  </pic:blipFill>
+                  <pic:spPr>
+                    <a:xfrm>
+                      <a:off x="0" y="0"/>
+                      <a:ext cx="1504950" cy="1731645"/>
+                    </a:xfrm>
+                    <a:prstGeom prst="rect">
+                      <a:avLst/>
+                    </a:prstGeom>
+                  </pic:spPr>
+                </pic:pic>
+              </a:graphicData>
+            </a:graphic>
+            <wp14:sizeRelH relativeFrom="page">
+              <wp14:pctWidth>0</wp14:pctWidth>
+            </wp14:sizeRelH>
+            <wp14:sizeRelV relativeFrom="page">
+              <wp14:pctHeight>0</wp14:pctHeight>
+            </wp14:sizeRelV>
+          </wp:anchor>
+        </w:drawing>
+      </w:r>
+    </w:p>
+    <w:p>
+      <w:pPr>
+        <w:jc w:val="both"/>
+        <w:rPr>
+          <w:b/>
+          <w:bCs/>
+        </w:rPr>
+      </w:pPr>
+    </w:p>
+    <w:p>
+      <w:pPr>
+        <w:jc w:val="both"/>
+        <w:rPr>
+          <w:b/>
+          <w:bCs/>
+        </w:rPr>
+      </w:pPr>
+    </w:p>
+    <w:p>
+      <w:pPr>
+        <w:jc w:val="both"/>
+        <w:rPr>
+          <w:b/>
+          <w:bCs/>
+        </w:rPr>
+      </w:pPr>
+    </w:p>
+    <w:p>
+      <w:pPr>
+        <w:jc w:val="both"/>
+        <w:rPr>
+          <w:b/>
+          <w:bCs/>
+        </w:rPr>
+      </w:pPr>
+    </w:p>
+    <w:p>
+      <w:pPr>
+        <w:jc w:val="both"/>
+        <w:rPr>
+          <w:b/>
+          <w:bCs/>
+        </w:rPr>
+      </w:pPr>
+    </w:p>
+    <w:p>
+      <w:pPr>
+        <w:jc w:val="both"/>
+        <w:rPr>
+          <w:b/>
+          <w:bCs/>
+        </w:rPr>
+      </w:pPr>
+      <w:r>
+        <w:rPr>
+          <w:b/>
+          <w:bCs/>
+        </w:rPr>
+        <w:lastRenderedPageBreak/>
         <w:t xml:space="preserve">All the files </w:t>
       </w:r>
       <w:r>
@@ -1581,63 +1767,63 @@
           <w:b/>
           <w:bCs/>
         </w:rPr>
+        <w:t>calculation_parameters.txt</w:t>
+      </w:r>
+    </w:p>
+    <w:p>
+      <w:pPr>
+        <w:jc w:val="both"/>
+      </w:pPr>
+      <w:r>
+        <w:t>file containing a more detailed log of the configurations calculated in each cycle</w:t>
+      </w:r>
+    </w:p>
+    <w:p>
+      <w:pPr>
+        <w:jc w:val="both"/>
+        <w:rPr>
+          <w:b/>
+          <w:bCs/>
+        </w:rPr>
+      </w:pPr>
+      <w:r>
+        <w:rPr>
+          <w:b/>
+          <w:bCs/>
+        </w:rPr>
+        <w:t>mg_test_results_energy_single_configuration_1hole.txt</w:t>
+      </w:r>
+    </w:p>
+    <w:p>
+      <w:pPr>
+        <w:jc w:val="both"/>
+      </w:pPr>
+      <w:r>
+        <w:t>results for all one-hole energy calculations. In here we can also see the accuracy of the convergence</w:t>
+      </w:r>
+    </w:p>
+    <w:p>
+      <w:pPr>
+        <w:jc w:val="both"/>
+        <w:rPr>
+          <w:b/>
+          <w:bCs/>
+        </w:rPr>
+      </w:pPr>
+      <w:r>
+        <w:rPr>
+          <w:b/>
+          <w:bCs/>
+        </w:rPr>
+        <w:t>mg_test_level_widths.txt</w:t>
+      </w:r>
+    </w:p>
+    <w:p>
+      <w:pPr>
+        <w:jc w:val="both"/>
+      </w:pPr>
+      <w:r>
         <w:lastRenderedPageBreak/>
-        <w:t>calculation_parameters.txt</w:t>
-      </w:r>
-    </w:p>
-    <w:p>
-      <w:pPr>
-        <w:jc w:val="both"/>
-      </w:pPr>
-      <w:r>
-        <w:t>file containing a more detailed log of the configurations calculated in each cycle</w:t>
-      </w:r>
-    </w:p>
-    <w:p>
-      <w:pPr>
-        <w:jc w:val="both"/>
-        <w:rPr>
-          <w:b/>
-          <w:bCs/>
-        </w:rPr>
-      </w:pPr>
-      <w:r>
-        <w:rPr>
-          <w:b/>
-          <w:bCs/>
-        </w:rPr>
-        <w:t>mg_test_results_energy_single_configuration_1hole.txt</w:t>
-      </w:r>
-    </w:p>
-    <w:p>
-      <w:pPr>
-        <w:jc w:val="both"/>
-      </w:pPr>
-      <w:r>
-        <w:t>results for all one-hole energy calculations. In here we can also see the accuracy of the convergence</w:t>
-      </w:r>
-    </w:p>
-    <w:p>
-      <w:pPr>
-        <w:jc w:val="both"/>
-        <w:rPr>
-          <w:b/>
-          <w:bCs/>
-        </w:rPr>
-      </w:pPr>
-      <w:r>
-        <w:rPr>
-          <w:b/>
-          <w:bCs/>
-        </w:rPr>
-        <w:t>mg_test_level_widths.txt</w:t>
-      </w:r>
-    </w:p>
-    <w:p>
-      <w:pPr>
-        <w:jc w:val="both"/>
-      </w:pPr>
-      <w:r>
         <w:t>file containing the radiative, auger and total widths of each orbital</w:t>
       </w:r>
     </w:p>
@@ -1955,7 +2141,7 @@
           <w:sz w:val="20"/>
           <w:szCs w:val="20"/>
         </w:rPr>
-        <w:t>3</w:t>
+        <w:t>25</w:t>
       </w:r>
       <w:r>
         <w:rPr>
@@ -1964,7 +2150,7 @@
           <w:sz w:val="20"/>
           <w:szCs w:val="20"/>
         </w:rPr>
-        <w:t>0 mins</w:t>
+        <w:t xml:space="preserve"> mins</w:t>
       </w:r>
       <w:r>
         <w:rPr>
@@ -1982,7 +2168,7 @@
           <w:sz w:val="20"/>
           <w:szCs w:val="20"/>
         </w:rPr>
-        <w:t xml:space="preserve">depending on how much we </w:t>
+        <w:t xml:space="preserve">and the file structure </w:t>
       </w:r>
       <w:r>
         <w:rPr>
@@ -1991,7 +2177,7 @@
           <w:sz w:val="20"/>
           <w:szCs w:val="20"/>
         </w:rPr>
-        <w:t>must</w:t>
+        <w:t xml:space="preserve">+ 5 min for questions. Total </w:t>
       </w:r>
       <w:r>
         <w:rPr>
@@ -2000,7 +2186,7 @@
           <w:sz w:val="20"/>
           <w:szCs w:val="20"/>
         </w:rPr>
-        <w:t xml:space="preserve"> explain about MCDF and the file structure </w:t>
+        <w:t>25</w:t>
       </w:r>
       <w:r>
         <w:rPr>
@@ -2009,7 +2195,7 @@
           <w:sz w:val="20"/>
           <w:szCs w:val="20"/>
         </w:rPr>
-        <w:t xml:space="preserve">+ 5 min for questions. Total </w:t>
+        <w:t>-</w:t>
       </w:r>
       <w:r>
         <w:rPr>
@@ -2018,7 +2204,7 @@
           <w:sz w:val="20"/>
           <w:szCs w:val="20"/>
         </w:rPr>
-        <w:t>25</w:t>
+        <w:t>3</w:t>
       </w:r>
       <w:r>
         <w:rPr>
@@ -2027,16 +2213,7 @@
           <w:sz w:val="20"/>
           <w:szCs w:val="20"/>
         </w:rPr>
-        <w:t>-</w:t>
-      </w:r>
-      <w:r>
-        <w:rPr>
-          <w:b/>
-          <w:bCs/>
-          <w:sz w:val="20"/>
-          <w:szCs w:val="20"/>
-        </w:rPr>
-        <w:t>35</w:t>
+        <w:t>0</w:t>
       </w:r>
       <w:r>
         <w:rPr>
@@ -2093,7 +2270,7 @@
           <w:sz w:val="24"/>
           <w:szCs w:val="24"/>
         </w:rPr>
-        <w:t>40</w:t>
+        <w:t>3</w:t>
       </w:r>
       <w:r>
         <w:rPr>
@@ -2102,7 +2279,7 @@
           <w:sz w:val="24"/>
           <w:szCs w:val="24"/>
         </w:rPr>
-        <w:t>-</w:t>
+        <w:t>5</w:t>
       </w:r>
       <w:r>
         <w:rPr>
@@ -2111,7 +2288,7 @@
           <w:sz w:val="24"/>
           <w:szCs w:val="24"/>
         </w:rPr>
-        <w:t>65</w:t>
+        <w:t>-</w:t>
       </w:r>
       <w:r>
         <w:rPr>
@@ -2120,8 +2297,72 @@
           <w:sz w:val="24"/>
           <w:szCs w:val="24"/>
         </w:rPr>
+        <w:t>45</w:t>
+      </w:r>
+      <w:r>
+        <w:rPr>
+          <w:b/>
+          <w:bCs/>
+          <w:sz w:val="24"/>
+          <w:szCs w:val="24"/>
+        </w:rPr>
         <w:t xml:space="preserve"> mins</w:t>
       </w:r>
+    </w:p>
+    <w:p>
+      <w:pPr>
+        <w:jc w:val="both"/>
+        <w:rPr>
+          <w:b/>
+          <w:bCs/>
+          <w:sz w:val="24"/>
+          <w:szCs w:val="24"/>
+        </w:rPr>
+      </w:pPr>
+    </w:p>
+    <w:p>
+      <w:pPr>
+        <w:jc w:val="both"/>
+        <w:rPr>
+          <w:b/>
+          <w:bCs/>
+          <w:sz w:val="24"/>
+          <w:szCs w:val="24"/>
+        </w:rPr>
+      </w:pPr>
+    </w:p>
+    <w:p>
+      <w:pPr>
+        <w:jc w:val="both"/>
+        <w:rPr>
+          <w:b/>
+          <w:bCs/>
+          <w:sz w:val="24"/>
+          <w:szCs w:val="24"/>
+        </w:rPr>
+      </w:pPr>
+    </w:p>
+    <w:p>
+      <w:pPr>
+        <w:jc w:val="both"/>
+        <w:rPr>
+          <w:b/>
+          <w:bCs/>
+          <w:sz w:val="24"/>
+          <w:szCs w:val="24"/>
+        </w:rPr>
+      </w:pPr>
+    </w:p>
+    <w:p>
+      <w:pPr>
+        <w:jc w:val="both"/>
+        <w:rPr>
+          <w:b/>
+          <w:bCs/>
+          <w:sz w:val="24"/>
+          <w:szCs w:val="24"/>
+        </w:rPr>
+      </w:pPr>
     </w:p>
     <w:p>
       <w:pPr>
@@ -2193,7 +2434,21 @@
           <w:b/>
           <w:bCs/>
         </w:rPr>
-        <w:t>15-30 mins</w:t>
+        <w:t>5-</w:t>
+      </w:r>
+      <w:r>
+        <w:rPr>
+          <w:b/>
+          <w:bCs/>
+        </w:rPr>
+        <w:t>15</w:t>
+      </w:r>
+      <w:r>
+        <w:rPr>
+          <w:b/>
+          <w:bCs/>
+        </w:rPr>
+        <w:t xml:space="preserve"> mins</w:t>
       </w:r>
       <w:r>
         <w:rPr>
@@ -2266,7 +2521,7 @@
                     </pic:cNvPicPr>
                   </pic:nvPicPr>
                   <pic:blipFill>
-                    <a:blip r:embed="rId12" cstate="print">
+                    <a:blip r:embed="rId15" cstate="print">
                       <a:extLst>
                         <a:ext uri="{28A0092B-C50C-407E-A947-70E740481C1C}">
                           <a14:useLocalDpi xmlns:a14="http://schemas.microsoft.com/office/drawing/2010/main" val="0"/>
@@ -2599,7 +2854,7 @@
                     </pic:cNvPicPr>
                   </pic:nvPicPr>
                   <pic:blipFill>
-                    <a:blip r:embed="rId13" cstate="print">
+                    <a:blip r:embed="rId16" cstate="print">
                       <a:extLst>
                         <a:ext uri="{28A0092B-C50C-407E-A947-70E740481C1C}">
                           <a14:useLocalDpi xmlns:a14="http://schemas.microsoft.com/office/drawing/2010/main" val="0"/>
@@ -2809,7 +3064,42 @@
           <w:b/>
           <w:bCs/>
         </w:rPr>
-        <w:t xml:space="preserve"> (20-30 mins, more likely it would be 20 mins but there might be problems or other delays)</w:t>
+        <w:t xml:space="preserve"> (</w:t>
+      </w:r>
+      <w:r>
+        <w:rPr>
+          <w:b/>
+          <w:bCs/>
+        </w:rPr>
+        <w:t>1</w:t>
+      </w:r>
+      <w:r>
+        <w:rPr>
+          <w:b/>
+          <w:bCs/>
+        </w:rPr>
+        <w:t>5</w:t>
+      </w:r>
+      <w:r>
+        <w:rPr>
+          <w:b/>
+          <w:bCs/>
+        </w:rPr>
+        <w:t>-</w:t>
+      </w:r>
+      <w:r>
+        <w:rPr>
+          <w:b/>
+          <w:bCs/>
+        </w:rPr>
+        <w:t>2</w:t>
+      </w:r>
+      <w:r>
+        <w:rPr>
+          <w:b/>
+          <w:bCs/>
+        </w:rPr>
+        <w:t>0 mins, more likely it would be 20 mins but there might be problems or other delays)</w:t>
       </w:r>
     </w:p>
     <w:p>
@@ -2902,12 +3192,113 @@
           <w:color w:val="ED7D31" w:themeColor="accent2"/>
         </w:rPr>
       </w:pPr>
-      <w:r>
+    </w:p>
+    <w:p>
+      <w:pPr>
+        <w:jc w:val="both"/>
         <w:rPr>
           <w:b/>
           <w:bCs/>
           <w:color w:val="ED7D31" w:themeColor="accent2"/>
         </w:rPr>
+      </w:pPr>
+    </w:p>
+    <w:p>
+      <w:pPr>
+        <w:jc w:val="both"/>
+        <w:rPr>
+          <w:b/>
+          <w:bCs/>
+          <w:color w:val="ED7D31" w:themeColor="accent2"/>
+        </w:rPr>
+      </w:pPr>
+    </w:p>
+    <w:p>
+      <w:pPr>
+        <w:jc w:val="both"/>
+        <w:rPr>
+          <w:b/>
+          <w:bCs/>
+          <w:color w:val="ED7D31" w:themeColor="accent2"/>
+        </w:rPr>
+      </w:pPr>
+    </w:p>
+    <w:p>
+      <w:pPr>
+        <w:jc w:val="both"/>
+        <w:rPr>
+          <w:b/>
+          <w:bCs/>
+          <w:color w:val="ED7D31" w:themeColor="accent2"/>
+        </w:rPr>
+      </w:pPr>
+    </w:p>
+    <w:p>
+      <w:pPr>
+        <w:jc w:val="both"/>
+        <w:rPr>
+          <w:b/>
+          <w:bCs/>
+          <w:color w:val="ED7D31" w:themeColor="accent2"/>
+        </w:rPr>
+      </w:pPr>
+    </w:p>
+    <w:p>
+      <w:pPr>
+        <w:jc w:val="both"/>
+        <w:rPr>
+          <w:b/>
+          <w:bCs/>
+          <w:color w:val="ED7D31" w:themeColor="accent2"/>
+        </w:rPr>
+      </w:pPr>
+    </w:p>
+    <w:p>
+      <w:pPr>
+        <w:jc w:val="both"/>
+        <w:rPr>
+          <w:b/>
+          <w:bCs/>
+          <w:color w:val="ED7D31" w:themeColor="accent2"/>
+        </w:rPr>
+      </w:pPr>
+    </w:p>
+    <w:p>
+      <w:pPr>
+        <w:jc w:val="both"/>
+        <w:rPr>
+          <w:b/>
+          <w:bCs/>
+          <w:color w:val="ED7D31" w:themeColor="accent2"/>
+        </w:rPr>
+      </w:pPr>
+    </w:p>
+    <w:p>
+      <w:pPr>
+        <w:jc w:val="both"/>
+        <w:rPr>
+          <w:b/>
+          <w:bCs/>
+          <w:color w:val="ED7D31" w:themeColor="accent2"/>
+        </w:rPr>
+      </w:pPr>
+    </w:p>
+    <w:p>
+      <w:pPr>
+        <w:jc w:val="both"/>
+        <w:rPr>
+          <w:b/>
+          <w:bCs/>
+          <w:color w:val="ED7D31" w:themeColor="accent2"/>
+        </w:rPr>
+      </w:pPr>
+      <w:r>
+        <w:rPr>
+          <w:b/>
+          <w:bCs/>
+          <w:color w:val="ED7D31" w:themeColor="accent2"/>
+        </w:rPr>
+        <w:lastRenderedPageBreak/>
         <w:t>André:</w:t>
       </w:r>
     </w:p>
@@ -2988,7 +3379,7 @@
                     <pic:cNvPicPr/>
                   </pic:nvPicPr>
                   <pic:blipFill>
-                    <a:blip r:embed="rId14" cstate="print">
+                    <a:blip r:embed="rId17" cstate="print">
                       <a:extLst>
                         <a:ext uri="{28A0092B-C50C-407E-A947-70E740481C1C}">
                           <a14:useLocalDpi xmlns:a14="http://schemas.microsoft.com/office/drawing/2010/main" val="0"/>
@@ -3056,7 +3447,7 @@
                     <pic:cNvPicPr/>
                   </pic:nvPicPr>
                   <pic:blipFill>
-                    <a:blip r:embed="rId15" cstate="print">
+                    <a:blip r:embed="rId18" cstate="print">
                       <a:extLst>
                         <a:ext uri="{28A0092B-C50C-407E-A947-70E740481C1C}">
                           <a14:useLocalDpi xmlns:a14="http://schemas.microsoft.com/office/drawing/2010/main" val="0"/>
@@ -3174,13 +3565,21 @@
           <w:bCs/>
         </w:rPr>
       </w:pPr>
+    </w:p>
+    <w:p>
+      <w:pPr>
+        <w:jc w:val="both"/>
+        <w:rPr>
+          <w:b/>
+          <w:bCs/>
+        </w:rPr>
+      </w:pPr>
       <w:r>
         <w:rPr>
           <w:b/>
           <w:bCs/>
           <w:color w:val="4472C4" w:themeColor="accent1"/>
         </w:rPr>
-        <w:lastRenderedPageBreak/>
         <w:t xml:space="preserve">Task </w:t>
       </w:r>
       <w:r>
@@ -3196,7 +3595,35 @@
           <w:b/>
           <w:bCs/>
         </w:rPr>
-        <w:t xml:space="preserve"> (20-30 mins, we can also give the formulas for each to make things faster)</w:t>
+        <w:t xml:space="preserve"> (</w:t>
+      </w:r>
+      <w:r>
+        <w:rPr>
+          <w:b/>
+          <w:bCs/>
+        </w:rPr>
+        <w:t>15</w:t>
+      </w:r>
+      <w:r>
+        <w:rPr>
+          <w:b/>
+          <w:bCs/>
+        </w:rPr>
+        <w:t>-</w:t>
+      </w:r>
+      <w:r>
+        <w:rPr>
+          <w:b/>
+          <w:bCs/>
+        </w:rPr>
+        <w:t>20</w:t>
+      </w:r>
+      <w:r>
+        <w:rPr>
+          <w:b/>
+          <w:bCs/>
+        </w:rPr>
+        <w:t xml:space="preserve"> mins, we can also give the formulas for each to make things faster)</w:t>
       </w:r>
     </w:p>
     <w:p>
@@ -3760,6 +4187,18 @@
     </w:p>
     <w:p>
       <w:pPr>
+        <w:pStyle w:val="ListParagraph"/>
+        <w:ind w:left="360" w:firstLine="360"/>
+        <w:jc w:val="both"/>
+        <w:rPr>
+          <w:rFonts w:ascii="Arial" w:hAnsi="Arial" w:cs="Arial"/>
+          <w:sz w:val="20"/>
+          <w:szCs w:val="20"/>
+        </w:rPr>
+      </w:pPr>
+    </w:p>
+    <w:p>
+      <w:pPr>
         <w:jc w:val="both"/>
         <w:rPr>
           <w:b/>
@@ -3772,6 +4211,7 @@
           <w:bCs/>
           <w:noProof/>
         </w:rPr>
+        <w:lastRenderedPageBreak/>
         <w:drawing>
           <wp:anchor distT="0" distB="0" distL="114300" distR="114300" simplePos="0" relativeHeight="251675648" behindDoc="1" locked="0" layoutInCell="1" allowOverlap="1" wp14:anchorId="025ED3F9" wp14:editId="04A28E75">
             <wp:simplePos x="0" y="0"/>
@@ -3804,7 +4244,7 @@
                     <pic:cNvPicPr/>
                   </pic:nvPicPr>
                   <pic:blipFill rotWithShape="1">
-                    <a:blip r:embed="rId16" cstate="print">
+                    <a:blip r:embed="rId19" cstate="print">
                       <a:extLst>
                         <a:ext uri="{28A0092B-C50C-407E-A947-70E740481C1C}">
                           <a14:useLocalDpi xmlns:a14="http://schemas.microsoft.com/office/drawing/2010/main" val="0"/>
@@ -3906,7 +4346,7 @@
                     <pic:cNvPicPr/>
                   </pic:nvPicPr>
                   <pic:blipFill rotWithShape="1">
-                    <a:blip r:embed="rId16" cstate="print">
+                    <a:blip r:embed="rId19" cstate="print">
                       <a:extLst>
                         <a:ext uri="{28A0092B-C50C-407E-A947-70E740481C1C}">
                           <a14:useLocalDpi xmlns:a14="http://schemas.microsoft.com/office/drawing/2010/main" val="0"/>
@@ -4010,7 +4450,7 @@
                     <pic:cNvPicPr/>
                   </pic:nvPicPr>
                   <pic:blipFill rotWithShape="1">
-                    <a:blip r:embed="rId16" cstate="print">
+                    <a:blip r:embed="rId19" cstate="print">
                       <a:extLst>
                         <a:ext uri="{28A0092B-C50C-407E-A947-70E740481C1C}">
                           <a14:useLocalDpi xmlns:a14="http://schemas.microsoft.com/office/drawing/2010/main" val="0"/>
@@ -4106,43 +4546,22 @@
         <w:rPr>
           <w:b/>
           <w:bCs/>
+        </w:rPr>
+      </w:pPr>
+      <w:r>
+        <w:rPr>
+          <w:b/>
+          <w:bCs/>
           <w:color w:val="4472C4" w:themeColor="accent1"/>
         </w:rPr>
-      </w:pPr>
-    </w:p>
-    <w:p>
-      <w:pPr>
-        <w:jc w:val="both"/>
+        <w:t xml:space="preserve">Task </w:t>
+      </w:r>
+      <w:r>
         <w:rPr>
           <w:b/>
           <w:bCs/>
           <w:color w:val="4472C4" w:themeColor="accent1"/>
         </w:rPr>
-      </w:pPr>
-    </w:p>
-    <w:p>
-      <w:pPr>
-        <w:jc w:val="both"/>
-        <w:rPr>
-          <w:b/>
-          <w:bCs/>
-        </w:rPr>
-      </w:pPr>
-      <w:r>
-        <w:rPr>
-          <w:b/>
-          <w:bCs/>
-          <w:color w:val="4472C4" w:themeColor="accent1"/>
-        </w:rPr>
-        <w:lastRenderedPageBreak/>
-        <w:t xml:space="preserve">Task </w:t>
-      </w:r>
-      <w:r>
-        <w:rPr>
-          <w:b/>
-          <w:bCs/>
-          <w:color w:val="4472C4" w:themeColor="accent1"/>
-        </w:rPr>
         <w:t>4</w:t>
       </w:r>
       <w:r>
@@ -4150,7 +4569,35 @@
           <w:b/>
           <w:bCs/>
         </w:rPr>
-        <w:t xml:space="preserve"> (30-60 mins)</w:t>
+        <w:t xml:space="preserve"> (</w:t>
+      </w:r>
+      <w:r>
+        <w:rPr>
+          <w:b/>
+          <w:bCs/>
+        </w:rPr>
+        <w:t>2</w:t>
+      </w:r>
+      <w:r>
+        <w:rPr>
+          <w:b/>
+          <w:bCs/>
+        </w:rPr>
+        <w:t>0-</w:t>
+      </w:r>
+      <w:r>
+        <w:rPr>
+          <w:b/>
+          <w:bCs/>
+        </w:rPr>
+        <w:t>4</w:t>
+      </w:r>
+      <w:r>
+        <w:rPr>
+          <w:b/>
+          <w:bCs/>
+        </w:rPr>
+        <w:t>0 mins)</w:t>
       </w:r>
     </w:p>
     <w:p>
@@ -4674,6 +5121,7 @@
           <w:b/>
           <w:bCs/>
         </w:rPr>
+        <w:lastRenderedPageBreak/>
         <w:t xml:space="preserve">        </w:t>
       </w:r>
       <w:r>
@@ -5203,7 +5651,6 @@
           <w:b/>
           <w:bCs/>
         </w:rPr>
-        <w:lastRenderedPageBreak/>
         <w:t>4</w:t>
       </w:r>
       <w:r>
@@ -5211,947 +5658,21 @@
           <w:b/>
           <w:bCs/>
         </w:rPr>
-        <w:t xml:space="preserve">.3 – </w:t>
-      </w:r>
-      <w:r>
-        <w:rPr>
-          <w:b/>
-          <w:bCs/>
-        </w:rPr>
-        <w:t xml:space="preserve">Using the transition rates, </w:t>
-      </w:r>
-      <w:r>
-        <w:rPr>
-          <w:b/>
-          <w:bCs/>
-        </w:rPr>
-        <w:t>calculate the simulated y values according to the chosen profile</w:t>
-      </w:r>
-      <w:r>
-        <w:rPr>
-          <w:b/>
-          <w:bCs/>
-        </w:rPr>
-        <w:t xml:space="preserve">. This is done in the </w:t>
-      </w:r>
-      <w:proofErr w:type="gramStart"/>
-      <w:r>
-        <w:rPr>
-          <w:b/>
-          <w:bCs/>
-        </w:rPr>
-        <w:t>functions</w:t>
-      </w:r>
-      <w:proofErr w:type="gramEnd"/>
-      <w:r>
-        <w:rPr>
-          <w:b/>
-          <w:bCs/>
-        </w:rPr>
-        <w:t xml:space="preserve"> module</w:t>
-      </w:r>
-      <w:r>
-        <w:rPr>
-          <w:b/>
-          <w:bCs/>
-        </w:rPr>
-        <w:t>, you only need to write the diagram / auger calculations</w:t>
-      </w:r>
-      <w:r>
-        <w:rPr>
-          <w:b/>
-          <w:bCs/>
-        </w:rPr>
-        <w:t>:</w:t>
-      </w:r>
-    </w:p>
-    <w:p>
-      <w:pPr>
-        <w:ind w:firstLine="720"/>
-        <w:jc w:val="both"/>
-        <w:rPr>
-          <w:b/>
-          <w:bCs/>
-        </w:rPr>
-      </w:pPr>
-      <w:r>
-        <w:rPr>
-          <w:b/>
-          <w:bCs/>
-        </w:rPr>
-        <w:t xml:space="preserve">def </w:t>
-      </w:r>
-      <w:proofErr w:type="spellStart"/>
-      <w:r>
-        <w:rPr>
-          <w:b/>
-          <w:bCs/>
-        </w:rPr>
-        <w:t>y_</w:t>
-      </w:r>
-      <w:proofErr w:type="gramStart"/>
-      <w:r>
-        <w:rPr>
-          <w:b/>
-          <w:bCs/>
-        </w:rPr>
-        <w:t>calculator</w:t>
-      </w:r>
-      <w:proofErr w:type="spellEnd"/>
-      <w:r>
-        <w:rPr>
-          <w:b/>
-          <w:bCs/>
-        </w:rPr>
-        <w:t>(</w:t>
-      </w:r>
-      <w:proofErr w:type="gramEnd"/>
-      <w:r>
-        <w:rPr>
-          <w:b/>
-          <w:bCs/>
-        </w:rPr>
-        <w:t xml:space="preserve">sim, </w:t>
-      </w:r>
-      <w:proofErr w:type="spellStart"/>
-      <w:r>
-        <w:rPr>
-          <w:b/>
-          <w:bCs/>
-        </w:rPr>
-        <w:t>transition_type</w:t>
-      </w:r>
-      <w:proofErr w:type="spellEnd"/>
-      <w:r>
-        <w:rPr>
-          <w:b/>
-          <w:bCs/>
-        </w:rPr>
-        <w:t xml:space="preserve">, </w:t>
-      </w:r>
-      <w:proofErr w:type="spellStart"/>
-      <w:r>
-        <w:rPr>
-          <w:b/>
-          <w:bCs/>
-        </w:rPr>
-        <w:t>fit_type</w:t>
-      </w:r>
-      <w:proofErr w:type="spellEnd"/>
-      <w:r>
-        <w:rPr>
-          <w:b/>
-          <w:bCs/>
-        </w:rPr>
-        <w:t xml:space="preserve">, </w:t>
-      </w:r>
-      <w:proofErr w:type="spellStart"/>
-      <w:r>
-        <w:rPr>
-          <w:b/>
-          <w:bCs/>
-        </w:rPr>
-        <w:t>xfinal</w:t>
-      </w:r>
-      <w:proofErr w:type="spellEnd"/>
-      <w:r>
-        <w:rPr>
-          <w:b/>
-          <w:bCs/>
-        </w:rPr>
-        <w:t xml:space="preserve">, x, y, w, </w:t>
-      </w:r>
-      <w:proofErr w:type="spellStart"/>
-      <w:r>
-        <w:rPr>
-          <w:b/>
-          <w:bCs/>
-        </w:rPr>
-        <w:t>xs</w:t>
-      </w:r>
-      <w:proofErr w:type="spellEnd"/>
-      <w:r>
-        <w:rPr>
-          <w:b/>
-          <w:bCs/>
-        </w:rPr>
-        <w:t xml:space="preserve">, </w:t>
-      </w:r>
-      <w:proofErr w:type="spellStart"/>
-      <w:r>
-        <w:rPr>
-          <w:b/>
-          <w:bCs/>
-        </w:rPr>
-        <w:t>ys</w:t>
-      </w:r>
-      <w:proofErr w:type="spellEnd"/>
-      <w:r>
-        <w:rPr>
-          <w:b/>
-          <w:bCs/>
-        </w:rPr>
-        <w:t xml:space="preserve">, </w:t>
-      </w:r>
-      <w:proofErr w:type="spellStart"/>
-      <w:r>
-        <w:rPr>
-          <w:b/>
-          <w:bCs/>
-        </w:rPr>
-        <w:t>ws</w:t>
-      </w:r>
-      <w:proofErr w:type="spellEnd"/>
-      <w:r>
-        <w:rPr>
-          <w:b/>
-          <w:bCs/>
-        </w:rPr>
-        <w:t xml:space="preserve">, res, </w:t>
-      </w:r>
-      <w:proofErr w:type="spellStart"/>
-      <w:r>
-        <w:rPr>
-          <w:b/>
-          <w:bCs/>
-        </w:rPr>
-        <w:t>energy_values</w:t>
-      </w:r>
-      <w:proofErr w:type="spellEnd"/>
-      <w:r>
-        <w:rPr>
-          <w:b/>
-          <w:bCs/>
-        </w:rPr>
-        <w:t xml:space="preserve">, </w:t>
-      </w:r>
-      <w:proofErr w:type="spellStart"/>
-      <w:r>
-        <w:rPr>
-          <w:b/>
-          <w:bCs/>
-        </w:rPr>
-        <w:t>efficiency_values</w:t>
-      </w:r>
-      <w:proofErr w:type="spellEnd"/>
-      <w:r>
-        <w:rPr>
-          <w:b/>
-          <w:bCs/>
-        </w:rPr>
-        <w:t xml:space="preserve">, </w:t>
-      </w:r>
-      <w:proofErr w:type="spellStart"/>
-      <w:r>
-        <w:rPr>
-          <w:b/>
-          <w:bCs/>
-        </w:rPr>
-        <w:t>enoffset</w:t>
-      </w:r>
-      <w:proofErr w:type="spellEnd"/>
-      <w:r>
-        <w:rPr>
-          <w:b/>
-          <w:bCs/>
-        </w:rPr>
-        <w:t>):</w:t>
-      </w:r>
-    </w:p>
-    <w:p>
-      <w:pPr>
-        <w:ind w:left="720" w:firstLine="720"/>
-        <w:jc w:val="both"/>
-        <w:rPr>
-          <w:b/>
-          <w:bCs/>
-        </w:rPr>
-      </w:pPr>
-      <w:r>
-        <w:rPr>
-          <w:b/>
-          <w:bCs/>
-        </w:rPr>
-        <w:t xml:space="preserve">""" </w:t>
-      </w:r>
-    </w:p>
-    <w:p>
-      <w:pPr>
-        <w:ind w:left="1440" w:firstLine="720"/>
-        <w:jc w:val="both"/>
-        <w:rPr>
-          <w:b/>
-          <w:bCs/>
-        </w:rPr>
-      </w:pPr>
-      <w:r>
-        <w:rPr>
-          <w:b/>
-          <w:bCs/>
-        </w:rPr>
-        <w:t xml:space="preserve">Function to calculate the simulated intensities for all the transitions requested, </w:t>
-      </w:r>
-      <w:proofErr w:type="gramStart"/>
-      <w:r>
-        <w:rPr>
-          <w:b/>
-          <w:bCs/>
-        </w:rPr>
-        <w:t>taking into account</w:t>
-      </w:r>
-      <w:proofErr w:type="gramEnd"/>
-      <w:r>
-        <w:rPr>
-          <w:b/>
-          <w:bCs/>
-        </w:rPr>
-        <w:t xml:space="preserve"> the simulated offsets.</w:t>
-      </w:r>
-    </w:p>
-    <w:p>
-      <w:pPr>
-        <w:ind w:left="1440" w:firstLine="720"/>
-        <w:jc w:val="both"/>
-        <w:rPr>
-          <w:b/>
-          <w:bCs/>
-        </w:rPr>
-      </w:pPr>
-      <w:r>
-        <w:rPr>
-          <w:b/>
-          <w:bCs/>
-        </w:rPr>
-        <w:t xml:space="preserve">This function is used only to apply the selected profile to the already filtered x, </w:t>
-      </w:r>
-      <w:proofErr w:type="gramStart"/>
-      <w:r>
-        <w:rPr>
-          <w:b/>
-          <w:bCs/>
-        </w:rPr>
-        <w:t>y</w:t>
-      </w:r>
-      <w:proofErr w:type="gramEnd"/>
-      <w:r>
-        <w:rPr>
-          <w:b/>
-          <w:bCs/>
-        </w:rPr>
-        <w:t xml:space="preserve"> and width values for the transitions.</w:t>
-      </w:r>
-    </w:p>
-    <w:p>
-      <w:pPr>
-        <w:ind w:left="1440" w:firstLine="720"/>
-        <w:jc w:val="both"/>
-        <w:rPr>
-          <w:b/>
-          <w:bCs/>
-        </w:rPr>
-      </w:pPr>
-      <w:proofErr w:type="spellStart"/>
-      <w:r>
-        <w:rPr>
-          <w:b/>
-          <w:bCs/>
-        </w:rPr>
-        <w:t>Args</w:t>
-      </w:r>
-      <w:proofErr w:type="spellEnd"/>
-      <w:r>
-        <w:rPr>
-          <w:b/>
-          <w:bCs/>
-        </w:rPr>
-        <w:t>:</w:t>
-      </w:r>
-    </w:p>
-    <w:p>
-      <w:pPr>
-        <w:ind w:left="2160" w:firstLine="720"/>
-        <w:jc w:val="both"/>
-        <w:rPr>
-          <w:b/>
-          <w:bCs/>
-        </w:rPr>
-      </w:pPr>
-      <w:r>
-        <w:rPr>
-          <w:b/>
-          <w:bCs/>
-        </w:rPr>
-        <w:t xml:space="preserve">sim: </w:t>
-      </w:r>
-      <w:proofErr w:type="spellStart"/>
-      <w:r>
-        <w:rPr>
-          <w:b/>
-          <w:bCs/>
-        </w:rPr>
-        <w:t>tkinter</w:t>
-      </w:r>
-      <w:proofErr w:type="spellEnd"/>
-      <w:r>
-        <w:rPr>
-          <w:b/>
-          <w:bCs/>
-        </w:rPr>
-        <w:t xml:space="preserve"> simulation window required to update the progress bar</w:t>
-      </w:r>
-    </w:p>
-    <w:p>
-      <w:pPr>
-        <w:ind w:left="2160" w:firstLine="720"/>
-        <w:jc w:val="both"/>
-        <w:rPr>
-          <w:b/>
-          <w:bCs/>
-        </w:rPr>
-      </w:pPr>
-      <w:proofErr w:type="spellStart"/>
-      <w:r>
-        <w:rPr>
-          <w:b/>
-          <w:bCs/>
-        </w:rPr>
-        <w:t>transition_type</w:t>
-      </w:r>
-      <w:proofErr w:type="spellEnd"/>
-      <w:r>
-        <w:rPr>
-          <w:b/>
-          <w:bCs/>
-        </w:rPr>
-        <w:t xml:space="preserve">: type of transition to be simulated (diagram data comes in the x, y, </w:t>
-      </w:r>
-      <w:proofErr w:type="gramStart"/>
-      <w:r>
-        <w:rPr>
-          <w:b/>
-          <w:bCs/>
-        </w:rPr>
-        <w:t>w</w:t>
-      </w:r>
-      <w:proofErr w:type="gramEnd"/>
-      <w:r>
-        <w:rPr>
-          <w:b/>
-          <w:bCs/>
-        </w:rPr>
-        <w:t xml:space="preserve"> and satellite data in the </w:t>
-      </w:r>
-      <w:proofErr w:type="spellStart"/>
-      <w:r>
-        <w:rPr>
-          <w:b/>
-          <w:bCs/>
-        </w:rPr>
-        <w:t>xs</w:t>
-      </w:r>
-      <w:proofErr w:type="spellEnd"/>
-      <w:r>
-        <w:rPr>
-          <w:b/>
-          <w:bCs/>
-        </w:rPr>
-        <w:t xml:space="preserve">, </w:t>
-      </w:r>
-      <w:proofErr w:type="spellStart"/>
-      <w:r>
-        <w:rPr>
-          <w:b/>
-          <w:bCs/>
-        </w:rPr>
-        <w:t>ys</w:t>
-      </w:r>
-      <w:proofErr w:type="spellEnd"/>
-      <w:r>
-        <w:rPr>
-          <w:b/>
-          <w:bCs/>
-        </w:rPr>
-        <w:t xml:space="preserve">, </w:t>
-      </w:r>
-      <w:proofErr w:type="spellStart"/>
-      <w:r>
-        <w:rPr>
-          <w:b/>
-          <w:bCs/>
-        </w:rPr>
-        <w:t>ws</w:t>
-      </w:r>
-      <w:proofErr w:type="spellEnd"/>
-      <w:r>
-        <w:rPr>
-          <w:b/>
-          <w:bCs/>
-        </w:rPr>
-        <w:t>)</w:t>
-      </w:r>
-    </w:p>
-    <w:p>
-      <w:pPr>
-        <w:ind w:left="2160" w:firstLine="720"/>
-        <w:jc w:val="both"/>
-        <w:rPr>
-          <w:b/>
-          <w:bCs/>
-        </w:rPr>
-      </w:pPr>
-      <w:proofErr w:type="spellStart"/>
-      <w:r>
-        <w:rPr>
-          <w:b/>
-          <w:bCs/>
-        </w:rPr>
-        <w:t>fit_type</w:t>
-      </w:r>
-      <w:proofErr w:type="spellEnd"/>
-      <w:r>
-        <w:rPr>
-          <w:b/>
-          <w:bCs/>
-        </w:rPr>
-        <w:t>: profile type selected in the interface</w:t>
-      </w:r>
-    </w:p>
-    <w:p>
-      <w:pPr>
-        <w:ind w:left="2160" w:firstLine="720"/>
-        <w:jc w:val="both"/>
-        <w:rPr>
-          <w:b/>
-          <w:bCs/>
-        </w:rPr>
-      </w:pPr>
-      <w:proofErr w:type="spellStart"/>
-      <w:r>
-        <w:rPr>
-          <w:b/>
-          <w:bCs/>
-        </w:rPr>
-        <w:t>xfinal</w:t>
-      </w:r>
-      <w:proofErr w:type="spellEnd"/>
-      <w:r>
-        <w:rPr>
-          <w:b/>
-          <w:bCs/>
-        </w:rPr>
-        <w:t>: simulate x values</w:t>
-      </w:r>
-    </w:p>
-    <w:p>
-      <w:pPr>
-        <w:ind w:left="2160" w:firstLine="720"/>
-        <w:jc w:val="both"/>
-        <w:rPr>
-          <w:b/>
-          <w:bCs/>
-        </w:rPr>
-      </w:pPr>
-      <w:r>
-        <w:rPr>
-          <w:b/>
-          <w:bCs/>
-        </w:rPr>
-        <w:t>x: energy values for each diagram transition to simulate</w:t>
-      </w:r>
-    </w:p>
-    <w:p>
-      <w:pPr>
-        <w:ind w:left="2160" w:firstLine="720"/>
-        <w:jc w:val="both"/>
-        <w:rPr>
-          <w:b/>
-          <w:bCs/>
-        </w:rPr>
-      </w:pPr>
-      <w:r>
-        <w:rPr>
-          <w:b/>
-          <w:bCs/>
-        </w:rPr>
-        <w:t>y: intensity values for each diagram transition to simulate</w:t>
-      </w:r>
-    </w:p>
-    <w:p>
-      <w:pPr>
-        <w:ind w:left="2880"/>
-        <w:jc w:val="both"/>
-        <w:rPr>
-          <w:b/>
-          <w:bCs/>
-        </w:rPr>
-      </w:pPr>
-      <w:r>
-        <w:rPr>
-          <w:b/>
-          <w:bCs/>
-        </w:rPr>
-        <w:t>w: natural width values for each diagram transition to simulate</w:t>
-      </w:r>
-    </w:p>
-    <w:p>
-      <w:pPr>
-        <w:ind w:left="2160" w:firstLine="720"/>
-        <w:jc w:val="both"/>
-        <w:rPr>
-          <w:b/>
-          <w:bCs/>
-        </w:rPr>
-      </w:pPr>
-      <w:proofErr w:type="spellStart"/>
-      <w:r>
-        <w:rPr>
-          <w:b/>
-          <w:bCs/>
-        </w:rPr>
-        <w:t>xs</w:t>
-      </w:r>
-      <w:proofErr w:type="spellEnd"/>
-      <w:r>
-        <w:rPr>
-          <w:b/>
-          <w:bCs/>
-        </w:rPr>
-        <w:t>: energy values for each satellite transition in each radiative transition to simulate</w:t>
-      </w:r>
-    </w:p>
-    <w:p>
-      <w:pPr>
-        <w:ind w:left="2880"/>
-        <w:jc w:val="both"/>
-        <w:rPr>
-          <w:b/>
-          <w:bCs/>
-        </w:rPr>
-      </w:pPr>
-      <w:proofErr w:type="spellStart"/>
-      <w:r>
-        <w:rPr>
-          <w:b/>
-          <w:bCs/>
-        </w:rPr>
-        <w:t>ys</w:t>
-      </w:r>
-      <w:proofErr w:type="spellEnd"/>
-      <w:r>
-        <w:rPr>
-          <w:b/>
-          <w:bCs/>
-        </w:rPr>
-        <w:t>: intensity values for each satellite transition in each radiative transition to simulate</w:t>
-      </w:r>
-    </w:p>
-    <w:p>
-      <w:pPr>
-        <w:ind w:left="2160" w:firstLine="720"/>
-        <w:jc w:val="both"/>
-        <w:rPr>
-          <w:b/>
-          <w:bCs/>
-        </w:rPr>
-      </w:pPr>
-      <w:proofErr w:type="spellStart"/>
-      <w:r>
-        <w:rPr>
-          <w:b/>
-          <w:bCs/>
-        </w:rPr>
-        <w:t>ws</w:t>
-      </w:r>
-      <w:proofErr w:type="spellEnd"/>
-      <w:r>
-        <w:rPr>
-          <w:b/>
-          <w:bCs/>
-        </w:rPr>
-        <w:t>: natural width values for each satellite transition in each radiative transition to simulate</w:t>
-      </w:r>
-    </w:p>
-    <w:p>
-      <w:pPr>
-        <w:ind w:left="2160" w:firstLine="720"/>
-        <w:jc w:val="both"/>
-        <w:rPr>
-          <w:b/>
-          <w:bCs/>
-        </w:rPr>
-      </w:pPr>
-      <w:r>
-        <w:rPr>
-          <w:b/>
-          <w:bCs/>
-        </w:rPr>
-        <w:t>res: experimental resolution to simulate</w:t>
-      </w:r>
-    </w:p>
-    <w:p>
-      <w:pPr>
-        <w:ind w:left="2160" w:firstLine="720"/>
-        <w:jc w:val="both"/>
-        <w:rPr>
-          <w:b/>
-          <w:bCs/>
-        </w:rPr>
-      </w:pPr>
-      <w:proofErr w:type="spellStart"/>
-      <w:r>
-        <w:rPr>
-          <w:b/>
-          <w:bCs/>
-        </w:rPr>
-        <w:t>energy_values</w:t>
-      </w:r>
-      <w:proofErr w:type="spellEnd"/>
-      <w:r>
-        <w:rPr>
-          <w:b/>
-          <w:bCs/>
-        </w:rPr>
-        <w:t>: energy values read from the detector efficiency data</w:t>
-      </w:r>
-    </w:p>
-    <w:p>
-      <w:pPr>
-        <w:ind w:left="2160" w:firstLine="720"/>
-        <w:jc w:val="both"/>
-        <w:rPr>
-          <w:b/>
-          <w:bCs/>
-        </w:rPr>
-      </w:pPr>
-      <w:proofErr w:type="spellStart"/>
-      <w:r>
-        <w:rPr>
-          <w:b/>
-          <w:bCs/>
-        </w:rPr>
-        <w:t>efficiency_values</w:t>
-      </w:r>
-      <w:proofErr w:type="spellEnd"/>
-      <w:r>
-        <w:rPr>
-          <w:b/>
-          <w:bCs/>
-        </w:rPr>
-        <w:t>: efficiency values read from the detector efficiency data</w:t>
-      </w:r>
-    </w:p>
-    <w:p>
-      <w:pPr>
-        <w:ind w:left="2160" w:firstLine="720"/>
-        <w:jc w:val="both"/>
-        <w:rPr>
-          <w:b/>
-          <w:bCs/>
-        </w:rPr>
-      </w:pPr>
-      <w:proofErr w:type="spellStart"/>
-      <w:r>
-        <w:rPr>
-          <w:b/>
-          <w:bCs/>
-        </w:rPr>
-        <w:t>enoffset</w:t>
-      </w:r>
-      <w:proofErr w:type="spellEnd"/>
-      <w:r>
-        <w:rPr>
-          <w:b/>
-          <w:bCs/>
-        </w:rPr>
-        <w:t xml:space="preserve">: energy offset to simulate        </w:t>
-      </w:r>
-    </w:p>
-    <w:p>
-      <w:pPr>
-        <w:ind w:left="1440" w:firstLine="720"/>
-        <w:jc w:val="both"/>
-        <w:rPr>
-          <w:b/>
-          <w:bCs/>
-        </w:rPr>
-      </w:pPr>
-      <w:r>
-        <w:rPr>
-          <w:b/>
-          <w:bCs/>
-        </w:rPr>
-        <w:t>Returns:</w:t>
-      </w:r>
-    </w:p>
-    <w:p>
-      <w:pPr>
-        <w:ind w:left="2160" w:firstLine="720"/>
-        <w:jc w:val="both"/>
-        <w:rPr>
-          <w:b/>
-          <w:bCs/>
-        </w:rPr>
-      </w:pPr>
-      <w:proofErr w:type="spellStart"/>
-      <w:r>
-        <w:rPr>
-          <w:b/>
-          <w:bCs/>
-        </w:rPr>
-        <w:t>yfinal</w:t>
-      </w:r>
-      <w:proofErr w:type="spellEnd"/>
-      <w:r>
-        <w:rPr>
-          <w:b/>
-          <w:bCs/>
-        </w:rPr>
-        <w:t xml:space="preserve">: list of simulated y values for each </w:t>
-      </w:r>
-      <w:proofErr w:type="spellStart"/>
-      <w:r>
-        <w:rPr>
-          <w:b/>
-          <w:bCs/>
-        </w:rPr>
-        <w:t>diagrma</w:t>
-      </w:r>
-      <w:proofErr w:type="spellEnd"/>
-      <w:r>
-        <w:rPr>
-          <w:b/>
-          <w:bCs/>
-        </w:rPr>
-        <w:t xml:space="preserve"> transition we want to simulate for each of the x values in T</w:t>
-      </w:r>
-    </w:p>
-    <w:p>
-      <w:pPr>
-        <w:ind w:left="2160" w:firstLine="720"/>
-        <w:jc w:val="both"/>
-        <w:rPr>
-          <w:b/>
-          <w:bCs/>
-        </w:rPr>
-      </w:pPr>
-      <w:proofErr w:type="spellStart"/>
-      <w:r>
-        <w:rPr>
-          <w:b/>
-          <w:bCs/>
-        </w:rPr>
-        <w:lastRenderedPageBreak/>
-        <w:t>ytot</w:t>
-      </w:r>
-      <w:proofErr w:type="spellEnd"/>
-      <w:r>
-        <w:rPr>
-          <w:b/>
-          <w:bCs/>
-        </w:rPr>
-        <w:t>: list of the simulated total y values for all transitions we want to simulate for each of the x values in T</w:t>
-      </w:r>
-    </w:p>
-    <w:p>
-      <w:pPr>
-        <w:ind w:left="2160" w:firstLine="720"/>
-        <w:jc w:val="both"/>
-        <w:rPr>
-          <w:b/>
-          <w:bCs/>
-        </w:rPr>
-      </w:pPr>
-      <w:proofErr w:type="spellStart"/>
-      <w:r>
-        <w:rPr>
-          <w:b/>
-          <w:bCs/>
-        </w:rPr>
-        <w:t>yfinals</w:t>
-      </w:r>
-      <w:proofErr w:type="spellEnd"/>
-      <w:r>
-        <w:rPr>
-          <w:b/>
-          <w:bCs/>
-        </w:rPr>
-        <w:t xml:space="preserve">: list of simulated y values for each satellite transition in each </w:t>
-      </w:r>
-      <w:proofErr w:type="spellStart"/>
-      <w:r>
-        <w:rPr>
-          <w:b/>
-          <w:bCs/>
-        </w:rPr>
-        <w:t>digram</w:t>
-      </w:r>
-      <w:proofErr w:type="spellEnd"/>
-      <w:r>
-        <w:rPr>
-          <w:b/>
-          <w:bCs/>
-        </w:rPr>
-        <w:t xml:space="preserve"> transition we want to simulate for each of the x values in T</w:t>
-      </w:r>
-    </w:p>
-    <w:p>
-      <w:pPr>
-        <w:jc w:val="both"/>
-        <w:rPr>
-          <w:b/>
-          <w:bCs/>
-        </w:rPr>
-      </w:pPr>
-      <w:r>
-        <w:rPr>
-          <w:b/>
-          <w:bCs/>
-        </w:rPr>
-        <w:t xml:space="preserve">    </w:t>
-      </w:r>
-      <w:r>
-        <w:rPr>
-          <w:b/>
-          <w:bCs/>
-        </w:rPr>
-        <w:tab/>
-      </w:r>
-      <w:r>
-        <w:rPr>
-          <w:b/>
-          <w:bCs/>
-        </w:rPr>
-        <w:tab/>
-      </w:r>
-      <w:r>
-        <w:rPr>
-          <w:b/>
-          <w:bCs/>
-        </w:rPr>
-        <w:t>"""</w:t>
-      </w:r>
-    </w:p>
-    <w:p>
-      <w:pPr>
-        <w:jc w:val="both"/>
-        <w:rPr>
-          <w:b/>
-          <w:bCs/>
-        </w:rPr>
-      </w:pPr>
-      <w:r>
-        <w:rPr>
-          <w:b/>
-          <w:bCs/>
-        </w:rPr>
-        <w:t>4</w:t>
-      </w:r>
-      <w:r>
-        <w:rPr>
-          <w:b/>
-          <w:bCs/>
-        </w:rPr>
-        <w:t xml:space="preserve">.4 – Determine the red. </w:t>
+        <w:t>.</w:t>
+      </w:r>
+      <w:r>
+        <w:rPr>
+          <w:b/>
+          <w:bCs/>
+        </w:rPr>
+        <w:t>3</w:t>
+      </w:r>
+      <w:r>
+        <w:rPr>
+          <w:b/>
+          <w:bCs/>
+        </w:rPr>
+        <w:t xml:space="preserve"> – Determine the red. </w:t>
       </w:r>
       <w:r>
         <w:rPr>
@@ -6714,6 +6235,7 @@
           <w:b/>
           <w:bCs/>
         </w:rPr>
+        <w:lastRenderedPageBreak/>
         <w:t xml:space="preserve">Nothing, the residues are plotted and the chi^2 value is updated in the </w:t>
       </w:r>
       <w:proofErr w:type="gramStart"/>
@@ -6771,7 +6293,21 @@
           <w:b/>
           <w:bCs/>
         </w:rPr>
-        <w:t xml:space="preserve">.5 – </w:t>
+        <w:t>.</w:t>
+      </w:r>
+      <w:r>
+        <w:rPr>
+          <w:b/>
+          <w:bCs/>
+        </w:rPr>
+        <w:t>4</w:t>
+      </w:r>
+      <w:r>
+        <w:rPr>
+          <w:b/>
+          <w:bCs/>
+        </w:rPr>
+        <w:t xml:space="preserve"> – </w:t>
       </w:r>
       <w:r>
         <w:rPr>
@@ -6814,15 +6350,54 @@
         <w:rPr>
           <w:b/>
           <w:bCs/>
-        </w:rPr>
-      </w:pPr>
-      <w:r>
-        <w:rPr>
-          <w:b/>
-          <w:bCs/>
           <w:color w:val="4472C4" w:themeColor="accent1"/>
         </w:rPr>
-        <w:lastRenderedPageBreak/>
+      </w:pPr>
+    </w:p>
+    <w:p>
+      <w:pPr>
+        <w:jc w:val="both"/>
+        <w:rPr>
+          <w:b/>
+          <w:bCs/>
+          <w:color w:val="4472C4" w:themeColor="accent1"/>
+        </w:rPr>
+      </w:pPr>
+    </w:p>
+    <w:p>
+      <w:pPr>
+        <w:jc w:val="both"/>
+        <w:rPr>
+          <w:b/>
+          <w:bCs/>
+          <w:color w:val="4472C4" w:themeColor="accent1"/>
+        </w:rPr>
+      </w:pPr>
+    </w:p>
+    <w:p>
+      <w:pPr>
+        <w:jc w:val="both"/>
+        <w:rPr>
+          <w:b/>
+          <w:bCs/>
+          <w:color w:val="4472C4" w:themeColor="accent1"/>
+        </w:rPr>
+      </w:pPr>
+    </w:p>
+    <w:p>
+      <w:pPr>
+        <w:jc w:val="both"/>
+        <w:rPr>
+          <w:b/>
+          <w:bCs/>
+        </w:rPr>
+      </w:pPr>
+      <w:r>
+        <w:rPr>
+          <w:b/>
+          <w:bCs/>
+          <w:color w:val="4472C4" w:themeColor="accent1"/>
+        </w:rPr>
         <w:t xml:space="preserve">Task </w:t>
       </w:r>
       <w:r>
@@ -6838,17 +6413,101 @@
           <w:b/>
           <w:bCs/>
         </w:rPr>
-        <w:t xml:space="preserve"> (5 mins, this should just be quickly using the program to visualize the spectrum they calculated in the orange)</w:t>
-      </w:r>
-    </w:p>
-    <w:p>
-      <w:pPr>
-        <w:jc w:val="both"/>
-        <w:rPr>
-          <w:b/>
-          <w:bCs/>
-        </w:rPr>
-      </w:pPr>
+        <w:t xml:space="preserve"> (5</w:t>
+      </w:r>
+      <w:r>
+        <w:rPr>
+          <w:b/>
+          <w:bCs/>
+        </w:rPr>
+        <w:t>-15</w:t>
+      </w:r>
+      <w:r>
+        <w:rPr>
+          <w:b/>
+          <w:bCs/>
+        </w:rPr>
+        <w:t xml:space="preserve"> mins, this should just be quickly using the program to visualize the spectrum they calculated in the orange)</w:t>
+      </w:r>
+    </w:p>
+    <w:p>
+      <w:pPr>
+        <w:jc w:val="both"/>
+        <w:rPr>
+          <w:b/>
+          <w:bCs/>
+        </w:rPr>
+      </w:pPr>
+      <w:r>
+        <w:rPr>
+          <w:b/>
+          <w:bCs/>
+          <w:noProof/>
+        </w:rPr>
+        <w:drawing>
+          <wp:anchor distT="0" distB="0" distL="114300" distR="114300" simplePos="0" relativeHeight="251669504" behindDoc="1" locked="0" layoutInCell="1" allowOverlap="1" wp14:anchorId="470B6583" wp14:editId="047E2178">
+            <wp:simplePos x="0" y="0"/>
+            <wp:positionH relativeFrom="margin">
+              <wp:align>left</wp:align>
+            </wp:positionH>
+            <wp:positionV relativeFrom="paragraph">
+              <wp:posOffset>847725</wp:posOffset>
+            </wp:positionV>
+            <wp:extent cx="2033905" cy="1809750"/>
+            <wp:effectExtent l="0" t="0" r="4445" b="0"/>
+            <wp:wrapTight wrapText="bothSides">
+              <wp:wrapPolygon edited="0">
+                <wp:start x="0" y="0"/>
+                <wp:lineTo x="0" y="21373"/>
+                <wp:lineTo x="21445" y="21373"/>
+                <wp:lineTo x="21445" y="0"/>
+                <wp:lineTo x="0" y="0"/>
+              </wp:wrapPolygon>
+            </wp:wrapTight>
+            <wp:docPr id="13" name="Picture 13" descr="Diagram, histogram&#10;&#10;Description automatically generated"/>
+            <wp:cNvGraphicFramePr>
+              <a:graphicFrameLocks xmlns:a="http://schemas.openxmlformats.org/drawingml/2006/main" noChangeAspect="1"/>
+            </wp:cNvGraphicFramePr>
+            <a:graphic xmlns:a="http://schemas.openxmlformats.org/drawingml/2006/main">
+              <a:graphicData uri="http://schemas.openxmlformats.org/drawingml/2006/picture">
+                <pic:pic xmlns:pic="http://schemas.openxmlformats.org/drawingml/2006/picture">
+                  <pic:nvPicPr>
+                    <pic:cNvPr id="13" name="Picture 13" descr="Diagram, histogram&#10;&#10;Description automatically generated"/>
+                    <pic:cNvPicPr/>
+                  </pic:nvPicPr>
+                  <pic:blipFill>
+                    <a:blip r:embed="rId20" cstate="print">
+                      <a:extLst>
+                        <a:ext uri="{28A0092B-C50C-407E-A947-70E740481C1C}">
+                          <a14:useLocalDpi xmlns:a14="http://schemas.microsoft.com/office/drawing/2010/main" val="0"/>
+                        </a:ext>
+                      </a:extLst>
+                    </a:blip>
+                    <a:stretch>
+                      <a:fillRect/>
+                    </a:stretch>
+                  </pic:blipFill>
+                  <pic:spPr>
+                    <a:xfrm>
+                      <a:off x="0" y="0"/>
+                      <a:ext cx="2033905" cy="1809750"/>
+                    </a:xfrm>
+                    <a:prstGeom prst="rect">
+                      <a:avLst/>
+                    </a:prstGeom>
+                  </pic:spPr>
+                </pic:pic>
+              </a:graphicData>
+            </a:graphic>
+            <wp14:sizeRelH relativeFrom="page">
+              <wp14:pctWidth>0</wp14:pctWidth>
+            </wp14:sizeRelH>
+            <wp14:sizeRelV relativeFrom="page">
+              <wp14:pctHeight>0</wp14:pctHeight>
+            </wp14:sizeRelV>
+          </wp:anchor>
+        </w:drawing>
+      </w:r>
       <w:r>
         <w:rPr>
           <w:b/>
@@ -6889,7 +6548,7 @@
                     </pic:cNvPicPr>
                   </pic:nvPicPr>
                   <pic:blipFill rotWithShape="1">
-                    <a:blip r:embed="rId17" cstate="print">
+                    <a:blip r:embed="rId21" cstate="print">
                       <a:extLst>
                         <a:ext uri="{28A0092B-C50C-407E-A947-70E740481C1C}">
                           <a14:useLocalDpi xmlns:a14="http://schemas.microsoft.com/office/drawing/2010/main" val="0"/>
@@ -6967,7 +6626,7 @@
                     <pic:cNvPicPr/>
                   </pic:nvPicPr>
                   <pic:blipFill>
-                    <a:blip r:embed="rId18" cstate="print">
+                    <a:blip r:embed="rId22" cstate="print">
                       <a:extLst>
                         <a:ext uri="{28A0092B-C50C-407E-A947-70E740481C1C}">
                           <a14:useLocalDpi xmlns:a14="http://schemas.microsoft.com/office/drawing/2010/main" val="0"/>
@@ -7036,76 +6695,6 @@
           <w:bCs/>
         </w:rPr>
       </w:pPr>
-      <w:r>
-        <w:rPr>
-          <w:b/>
-          <w:bCs/>
-          <w:noProof/>
-        </w:rPr>
-        <w:drawing>
-          <wp:anchor distT="0" distB="0" distL="114300" distR="114300" simplePos="0" relativeHeight="251669504" behindDoc="1" locked="0" layoutInCell="1" allowOverlap="1" wp14:anchorId="470B6583" wp14:editId="61858275">
-            <wp:simplePos x="0" y="0"/>
-            <wp:positionH relativeFrom="margin">
-              <wp:posOffset>-922</wp:posOffset>
-            </wp:positionH>
-            <wp:positionV relativeFrom="paragraph">
-              <wp:posOffset>10687</wp:posOffset>
-            </wp:positionV>
-            <wp:extent cx="2064385" cy="1836420"/>
-            <wp:effectExtent l="0" t="0" r="0" b="0"/>
-            <wp:wrapTight wrapText="bothSides">
-              <wp:wrapPolygon edited="0">
-                <wp:start x="0" y="0"/>
-                <wp:lineTo x="0" y="21286"/>
-                <wp:lineTo x="21328" y="21286"/>
-                <wp:lineTo x="21328" y="0"/>
-                <wp:lineTo x="0" y="0"/>
-              </wp:wrapPolygon>
-            </wp:wrapTight>
-            <wp:docPr id="13" name="Picture 13" descr="Diagram, histogram&#10;&#10;Description automatically generated"/>
-            <wp:cNvGraphicFramePr>
-              <a:graphicFrameLocks xmlns:a="http://schemas.openxmlformats.org/drawingml/2006/main" noChangeAspect="1"/>
-            </wp:cNvGraphicFramePr>
-            <a:graphic xmlns:a="http://schemas.openxmlformats.org/drawingml/2006/main">
-              <a:graphicData uri="http://schemas.openxmlformats.org/drawingml/2006/picture">
-                <pic:pic xmlns:pic="http://schemas.openxmlformats.org/drawingml/2006/picture">
-                  <pic:nvPicPr>
-                    <pic:cNvPr id="13" name="Picture 13" descr="Diagram, histogram&#10;&#10;Description automatically generated"/>
-                    <pic:cNvPicPr/>
-                  </pic:nvPicPr>
-                  <pic:blipFill>
-                    <a:blip r:embed="rId19" cstate="print">
-                      <a:extLst>
-                        <a:ext uri="{28A0092B-C50C-407E-A947-70E740481C1C}">
-                          <a14:useLocalDpi xmlns:a14="http://schemas.microsoft.com/office/drawing/2010/main" val="0"/>
-                        </a:ext>
-                      </a:extLst>
-                    </a:blip>
-                    <a:stretch>
-                      <a:fillRect/>
-                    </a:stretch>
-                  </pic:blipFill>
-                  <pic:spPr>
-                    <a:xfrm>
-                      <a:off x="0" y="0"/>
-                      <a:ext cx="2064385" cy="1836420"/>
-                    </a:xfrm>
-                    <a:prstGeom prst="rect">
-                      <a:avLst/>
-                    </a:prstGeom>
-                  </pic:spPr>
-                </pic:pic>
-              </a:graphicData>
-            </a:graphic>
-            <wp14:sizeRelH relativeFrom="page">
-              <wp14:pctWidth>0</wp14:pctWidth>
-            </wp14:sizeRelH>
-            <wp14:sizeRelV relativeFrom="page">
-              <wp14:pctHeight>0</wp14:pctHeight>
-            </wp14:sizeRelV>
-          </wp:anchor>
-        </w:drawing>
-      </w:r>
     </w:p>
     <w:p>
       <w:pPr>
@@ -7152,7 +6741,7 @@
           <w:sz w:val="36"/>
           <w:szCs w:val="36"/>
         </w:rPr>
-        <w:t>1</w:t>
+        <w:t>9</w:t>
       </w:r>
       <w:r>
         <w:rPr>
@@ -7161,7 +6750,7 @@
           <w:sz w:val="36"/>
           <w:szCs w:val="36"/>
         </w:rPr>
-        <w:t>30</w:t>
+        <w:t>5</w:t>
       </w:r>
       <w:r>
         <w:rPr>
@@ -7179,7 +6768,7 @@
           <w:sz w:val="36"/>
           <w:szCs w:val="36"/>
         </w:rPr>
-        <w:t>22</w:t>
+        <w:t>1</w:t>
       </w:r>
       <w:r>
         <w:rPr>
@@ -7188,7 +6777,7 @@
           <w:sz w:val="36"/>
           <w:szCs w:val="36"/>
         </w:rPr>
-        <w:t>0</w:t>
+        <w:t>55</w:t>
       </w:r>
       <w:r>
         <w:rPr>
@@ -7215,7 +6804,7 @@
           <w:sz w:val="36"/>
           <w:szCs w:val="36"/>
         </w:rPr>
-        <w:t>2</w:t>
+        <w:t>1</w:t>
       </w:r>
       <w:r>
         <w:rPr>
@@ -7233,7 +6822,7 @@
           <w:sz w:val="36"/>
           <w:szCs w:val="36"/>
         </w:rPr>
-        <w:t>10</w:t>
+        <w:t>3</w:t>
       </w:r>
       <w:r>
         <w:rPr>
@@ -7242,7 +6831,7 @@
           <w:sz w:val="36"/>
           <w:szCs w:val="36"/>
         </w:rPr>
-        <w:t>min</w:t>
+        <w:t>5</w:t>
       </w:r>
       <w:r>
         <w:rPr>
@@ -7251,7 +6840,7 @@
           <w:sz w:val="36"/>
           <w:szCs w:val="36"/>
         </w:rPr>
-        <w:t xml:space="preserve"> – 3h</w:t>
+        <w:t>min</w:t>
       </w:r>
       <w:r>
         <w:rPr>
@@ -7260,7 +6849,7 @@
           <w:sz w:val="36"/>
           <w:szCs w:val="36"/>
         </w:rPr>
-        <w:t>4</w:t>
+        <w:t xml:space="preserve"> – </w:t>
       </w:r>
       <w:r>
         <w:rPr>
@@ -7269,7 +6858,25 @@
           <w:sz w:val="36"/>
           <w:szCs w:val="36"/>
         </w:rPr>
-        <w:t>0</w:t>
+        <w:t>2</w:t>
+      </w:r>
+      <w:r>
+        <w:rPr>
+          <w:b/>
+          <w:bCs/>
+          <w:sz w:val="36"/>
+          <w:szCs w:val="36"/>
+        </w:rPr>
+        <w:t>h</w:t>
+      </w:r>
+      <w:r>
+        <w:rPr>
+          <w:b/>
+          <w:bCs/>
+          <w:sz w:val="36"/>
+          <w:szCs w:val="36"/>
+        </w:rPr>
+        <w:t>35</w:t>
       </w:r>
       <w:r>
         <w:rPr>

</xml_diff>